<commit_message>
done for 11 January
</commit_message>
<xml_diff>
--- a/$docs/array.docx
+++ b/$docs/array.docx
@@ -894,7 +894,25 @@
           <w:sz w:val="28"/>
           <w:szCs w:val="28"/>
         </w:rPr>
-        <w:t xml:space="preserve"> line change the array without the 1 indexed element and 2</w:t>
+        <w:t xml:space="preserve"> line </w:t>
+      </w:r>
+      <w:proofErr w:type="gramStart"/>
+      <w:r>
+        <w:rPr>
+          <w:rFonts w:ascii="Bookman Old Style" w:hAnsi="Bookman Old Style"/>
+          <w:sz w:val="28"/>
+          <w:szCs w:val="28"/>
+        </w:rPr>
+        <w:t>change</w:t>
+      </w:r>
+      <w:proofErr w:type="gramEnd"/>
+      <w:r>
+        <w:rPr>
+          <w:rFonts w:ascii="Bookman Old Style" w:hAnsi="Bookman Old Style"/>
+          <w:sz w:val="28"/>
+          <w:szCs w:val="28"/>
+        </w:rPr>
+        <w:t xml:space="preserve"> the array without the 1 indexed element and 2</w:t>
       </w:r>
       <w:r>
         <w:rPr>
@@ -1569,6 +1587,324 @@
           <w14:ligatures w14:val="none"/>
         </w:rPr>
         <w:t>(b)</w:t>
+      </w:r>
+    </w:p>
+    <w:p>
+      <w:pPr>
+        <w:rPr>
+          <w:rFonts w:ascii="Bookman Old Style" w:hAnsi="Bookman Old Style"/>
+          <w:sz w:val="28"/>
+          <w:szCs w:val="28"/>
+        </w:rPr>
+      </w:pPr>
+    </w:p>
+    <w:p>
+      <w:pPr>
+        <w:rPr>
+          <w:rFonts w:ascii="Bookman Old Style" w:hAnsi="Bookman Old Style"/>
+          <w:sz w:val="28"/>
+          <w:szCs w:val="28"/>
+        </w:rPr>
+      </w:pPr>
+      <w:r>
+        <w:rPr>
+          <w:rFonts w:ascii="Bookman Old Style" w:hAnsi="Bookman Old Style"/>
+          <w:sz w:val="28"/>
+          <w:szCs w:val="28"/>
+        </w:rPr>
+        <w:t># Add elements to a specific position (no return):</w:t>
+      </w:r>
+    </w:p>
+    <w:p>
+      <w:pPr>
+        <w:shd w:val="clear" w:color="auto" w:fill="282A36"/>
+        <w:spacing w:after="0" w:line="300" w:lineRule="atLeast"/>
+        <w:rPr>
+          <w:rFonts w:ascii="Consolas" w:eastAsia="Times New Roman" w:hAnsi="Consolas" w:cs="Times New Roman"/>
+          <w:color w:val="F8F8F2"/>
+          <w:kern w:val="0"/>
+          <w:sz w:val="23"/>
+          <w:szCs w:val="23"/>
+          <w14:ligatures w14:val="none"/>
+        </w:rPr>
+      </w:pPr>
+      <w:r>
+        <w:rPr>
+          <w:rFonts w:ascii="Consolas" w:eastAsia="Times New Roman" w:hAnsi="Consolas" w:cs="Times New Roman"/>
+          <w:color w:val="F8F8F2"/>
+          <w:kern w:val="0"/>
+          <w:sz w:val="23"/>
+          <w:szCs w:val="23"/>
+          <w14:ligatures w14:val="none"/>
+        </w:rPr>
+        <w:t xml:space="preserve">fruits </w:t>
+      </w:r>
+      <w:r>
+        <w:rPr>
+          <w:rFonts w:ascii="Consolas" w:eastAsia="Times New Roman" w:hAnsi="Consolas" w:cs="Times New Roman"/>
+          <w:color w:val="FF79C6"/>
+          <w:kern w:val="0"/>
+          <w:sz w:val="23"/>
+          <w:szCs w:val="23"/>
+          <w14:ligatures w14:val="none"/>
+        </w:rPr>
+        <w:t>=</w:t>
+      </w:r>
+      <w:r>
+        <w:rPr>
+          <w:rFonts w:ascii="Consolas" w:eastAsia="Times New Roman" w:hAnsi="Consolas" w:cs="Times New Roman"/>
+          <w:color w:val="F8F8F2"/>
+          <w:kern w:val="0"/>
+          <w:sz w:val="23"/>
+          <w:szCs w:val="23"/>
+          <w14:ligatures w14:val="none"/>
+        </w:rPr>
+        <w:t xml:space="preserve"> [</w:t>
+      </w:r>
+      <w:r>
+        <w:rPr>
+          <w:rFonts w:ascii="Consolas" w:eastAsia="Times New Roman" w:hAnsi="Consolas" w:cs="Times New Roman"/>
+          <w:color w:val="E9F284"/>
+          <w:kern w:val="0"/>
+          <w:sz w:val="23"/>
+          <w:szCs w:val="23"/>
+          <w14:ligatures w14:val="none"/>
+        </w:rPr>
+        <w:t>'</w:t>
+      </w:r>
+      <w:r>
+        <w:rPr>
+          <w:rFonts w:ascii="Consolas" w:eastAsia="Times New Roman" w:hAnsi="Consolas" w:cs="Times New Roman"/>
+          <w:color w:val="F1FA8C"/>
+          <w:kern w:val="0"/>
+          <w:sz w:val="23"/>
+          <w:szCs w:val="23"/>
+          <w14:ligatures w14:val="none"/>
+        </w:rPr>
+        <w:t>apple</w:t>
+      </w:r>
+      <w:r>
+        <w:rPr>
+          <w:rFonts w:ascii="Consolas" w:eastAsia="Times New Roman" w:hAnsi="Consolas" w:cs="Times New Roman"/>
+          <w:color w:val="E9F284"/>
+          <w:kern w:val="0"/>
+          <w:sz w:val="23"/>
+          <w:szCs w:val="23"/>
+          <w14:ligatures w14:val="none"/>
+        </w:rPr>
+        <w:t>'</w:t>
+      </w:r>
+      <w:r>
+        <w:rPr>
+          <w:rFonts w:ascii="Consolas" w:eastAsia="Times New Roman" w:hAnsi="Consolas" w:cs="Times New Roman"/>
+          <w:color w:val="F8F8F2"/>
+          <w:kern w:val="0"/>
+          <w:sz w:val="23"/>
+          <w:szCs w:val="23"/>
+          <w14:ligatures w14:val="none"/>
+        </w:rPr>
+        <w:t xml:space="preserve">, </w:t>
+      </w:r>
+      <w:r>
+        <w:rPr>
+          <w:rFonts w:ascii="Consolas" w:eastAsia="Times New Roman" w:hAnsi="Consolas" w:cs="Times New Roman"/>
+          <w:color w:val="E9F284"/>
+          <w:kern w:val="0"/>
+          <w:sz w:val="23"/>
+          <w:szCs w:val="23"/>
+          <w14:ligatures w14:val="none"/>
+        </w:rPr>
+        <w:t>'</w:t>
+      </w:r>
+      <w:r>
+        <w:rPr>
+          <w:rFonts w:ascii="Consolas" w:eastAsia="Times New Roman" w:hAnsi="Consolas" w:cs="Times New Roman"/>
+          <w:color w:val="F1FA8C"/>
+          <w:kern w:val="0"/>
+          <w:sz w:val="23"/>
+          <w:szCs w:val="23"/>
+          <w14:ligatures w14:val="none"/>
+        </w:rPr>
+        <w:t>banana</w:t>
+      </w:r>
+      <w:r>
+        <w:rPr>
+          <w:rFonts w:ascii="Consolas" w:eastAsia="Times New Roman" w:hAnsi="Consolas" w:cs="Times New Roman"/>
+          <w:color w:val="E9F284"/>
+          <w:kern w:val="0"/>
+          <w:sz w:val="23"/>
+          <w:szCs w:val="23"/>
+          <w14:ligatures w14:val="none"/>
+        </w:rPr>
+        <w:t>'</w:t>
+      </w:r>
+      <w:r>
+        <w:rPr>
+          <w:rFonts w:ascii="Consolas" w:eastAsia="Times New Roman" w:hAnsi="Consolas" w:cs="Times New Roman"/>
+          <w:color w:val="F8F8F2"/>
+          <w:kern w:val="0"/>
+          <w:sz w:val="23"/>
+          <w:szCs w:val="23"/>
+          <w14:ligatures w14:val="none"/>
+        </w:rPr>
+        <w:t xml:space="preserve">, </w:t>
+      </w:r>
+      <w:r>
+        <w:rPr>
+          <w:rFonts w:ascii="Consolas" w:eastAsia="Times New Roman" w:hAnsi="Consolas" w:cs="Times New Roman"/>
+          <w:color w:val="E9F284"/>
+          <w:kern w:val="0"/>
+          <w:sz w:val="23"/>
+          <w:szCs w:val="23"/>
+          <w14:ligatures w14:val="none"/>
+        </w:rPr>
+        <w:t>'</w:t>
+      </w:r>
+      <w:r>
+        <w:rPr>
+          <w:rFonts w:ascii="Consolas" w:eastAsia="Times New Roman" w:hAnsi="Consolas" w:cs="Times New Roman"/>
+          <w:color w:val="F1FA8C"/>
+          <w:kern w:val="0"/>
+          <w:sz w:val="23"/>
+          <w:szCs w:val="23"/>
+          <w14:ligatures w14:val="none"/>
+        </w:rPr>
+        <w:t>cherry</w:t>
+      </w:r>
+      <w:r>
+        <w:rPr>
+          <w:rFonts w:ascii="Consolas" w:eastAsia="Times New Roman" w:hAnsi="Consolas" w:cs="Times New Roman"/>
+          <w:color w:val="E9F284"/>
+          <w:kern w:val="0"/>
+          <w:sz w:val="23"/>
+          <w:szCs w:val="23"/>
+          <w14:ligatures w14:val="none"/>
+        </w:rPr>
+        <w:t>'</w:t>
+      </w:r>
+      <w:r>
+        <w:rPr>
+          <w:rFonts w:ascii="Consolas" w:eastAsia="Times New Roman" w:hAnsi="Consolas" w:cs="Times New Roman"/>
+          <w:color w:val="F8F8F2"/>
+          <w:kern w:val="0"/>
+          <w:sz w:val="23"/>
+          <w:szCs w:val="23"/>
+          <w14:ligatures w14:val="none"/>
+        </w:rPr>
+        <w:t>]</w:t>
+      </w:r>
+    </w:p>
+    <w:p>
+      <w:pPr>
+        <w:shd w:val="clear" w:color="auto" w:fill="282A36"/>
+        <w:spacing w:after="0" w:line="300" w:lineRule="atLeast"/>
+        <w:rPr>
+          <w:rFonts w:ascii="Consolas" w:eastAsia="Times New Roman" w:hAnsi="Consolas" w:cs="Times New Roman"/>
+          <w:color w:val="F8F8F2"/>
+          <w:kern w:val="0"/>
+          <w:sz w:val="23"/>
+          <w:szCs w:val="23"/>
+          <w14:ligatures w14:val="none"/>
+        </w:rPr>
+      </w:pPr>
+      <w:r>
+        <w:rPr>
+          <w:rFonts w:ascii="Consolas" w:eastAsia="Times New Roman" w:hAnsi="Consolas" w:cs="Times New Roman"/>
+          <w:color w:val="F8F8F2"/>
+          <w:kern w:val="0"/>
+          <w:sz w:val="23"/>
+          <w:szCs w:val="23"/>
+          <w14:ligatures w14:val="none"/>
+        </w:rPr>
+        <w:t>fruits.</w:t>
+      </w:r>
+      <w:r>
+        <w:rPr>
+          <w:rFonts w:ascii="Consolas" w:eastAsia="Times New Roman" w:hAnsi="Consolas" w:cs="Times New Roman"/>
+          <w:color w:val="50FA7B"/>
+          <w:kern w:val="0"/>
+          <w:sz w:val="23"/>
+          <w:szCs w:val="23"/>
+          <w14:ligatures w14:val="none"/>
+        </w:rPr>
+        <w:t>insert</w:t>
+      </w:r>
+      <w:r>
+        <w:rPr>
+          <w:rFonts w:ascii="Consolas" w:eastAsia="Times New Roman" w:hAnsi="Consolas" w:cs="Times New Roman"/>
+          <w:color w:val="F8F8F2"/>
+          <w:kern w:val="0"/>
+          <w:sz w:val="23"/>
+          <w:szCs w:val="23"/>
+          <w14:ligatures w14:val="none"/>
+        </w:rPr>
+        <w:t>(</w:t>
+      </w:r>
+      <w:r>
+        <w:rPr>
+          <w:rFonts w:ascii="Consolas" w:eastAsia="Times New Roman" w:hAnsi="Consolas" w:cs="Times New Roman"/>
+          <w:color w:val="BD93F9"/>
+          <w:kern w:val="0"/>
+          <w:sz w:val="23"/>
+          <w:szCs w:val="23"/>
+          <w14:ligatures w14:val="none"/>
+        </w:rPr>
+        <w:t>1</w:t>
+      </w:r>
+      <w:r>
+        <w:rPr>
+          <w:rFonts w:ascii="Consolas" w:eastAsia="Times New Roman" w:hAnsi="Consolas" w:cs="Times New Roman"/>
+          <w:color w:val="F8F8F2"/>
+          <w:kern w:val="0"/>
+          <w:sz w:val="23"/>
+          <w:szCs w:val="23"/>
+          <w14:ligatures w14:val="none"/>
+        </w:rPr>
+        <w:t xml:space="preserve">, </w:t>
+      </w:r>
+      <w:r>
+        <w:rPr>
+          <w:rFonts w:ascii="Consolas" w:eastAsia="Times New Roman" w:hAnsi="Consolas" w:cs="Times New Roman"/>
+          <w:color w:val="E9F284"/>
+          <w:kern w:val="0"/>
+          <w:sz w:val="23"/>
+          <w:szCs w:val="23"/>
+          <w14:ligatures w14:val="none"/>
+        </w:rPr>
+        <w:t>"</w:t>
+      </w:r>
+      <w:r>
+        <w:rPr>
+          <w:rFonts w:ascii="Consolas" w:eastAsia="Times New Roman" w:hAnsi="Consolas" w:cs="Times New Roman"/>
+          <w:color w:val="F1FA8C"/>
+          <w:kern w:val="0"/>
+          <w:sz w:val="23"/>
+          <w:szCs w:val="23"/>
+          <w14:ligatures w14:val="none"/>
+        </w:rPr>
+        <w:t>orange</w:t>
+      </w:r>
+      <w:r>
+        <w:rPr>
+          <w:rFonts w:ascii="Consolas" w:eastAsia="Times New Roman" w:hAnsi="Consolas" w:cs="Times New Roman"/>
+          <w:color w:val="E9F284"/>
+          <w:kern w:val="0"/>
+          <w:sz w:val="23"/>
+          <w:szCs w:val="23"/>
+          <w14:ligatures w14:val="none"/>
+        </w:rPr>
+        <w:t>"</w:t>
+      </w:r>
+      <w:r>
+        <w:rPr>
+          <w:rFonts w:ascii="Consolas" w:eastAsia="Times New Roman" w:hAnsi="Consolas" w:cs="Times New Roman"/>
+          <w:color w:val="F8F8F2"/>
+          <w:kern w:val="0"/>
+          <w:sz w:val="23"/>
+          <w:szCs w:val="23"/>
+          <w14:ligatures w14:val="none"/>
+        </w:rPr>
+        <w:t>)</w:t>
       </w:r>
     </w:p>
     <w:p>
@@ -1787,6 +2123,1975 @@
         </w:rPr>
         <w:t># Reverse an array (no return)</w:t>
       </w:r>
+      <w:r>
+        <w:rPr>
+          <w:rFonts w:ascii="Bookman Old Style" w:hAnsi="Bookman Old Style"/>
+          <w:sz w:val="28"/>
+          <w:szCs w:val="28"/>
+        </w:rPr>
+        <w:t>:</w:t>
+      </w:r>
+    </w:p>
+    <w:p>
+      <w:pPr>
+        <w:shd w:val="clear" w:color="auto" w:fill="282A36"/>
+        <w:spacing w:after="0" w:line="300" w:lineRule="atLeast"/>
+        <w:rPr>
+          <w:rFonts w:ascii="Consolas" w:eastAsia="Times New Roman" w:hAnsi="Consolas" w:cs="Times New Roman"/>
+          <w:color w:val="F8F8F2"/>
+          <w:kern w:val="0"/>
+          <w:sz w:val="23"/>
+          <w:szCs w:val="23"/>
+          <w14:ligatures w14:val="none"/>
+        </w:rPr>
+      </w:pPr>
+      <w:r>
+        <w:rPr>
+          <w:rFonts w:ascii="Consolas" w:eastAsia="Times New Roman" w:hAnsi="Consolas" w:cs="Times New Roman"/>
+          <w:color w:val="F8F8F2"/>
+          <w:kern w:val="0"/>
+          <w:sz w:val="23"/>
+          <w:szCs w:val="23"/>
+          <w14:ligatures w14:val="none"/>
+        </w:rPr>
+        <w:t xml:space="preserve">fruits </w:t>
+      </w:r>
+      <w:r>
+        <w:rPr>
+          <w:rFonts w:ascii="Consolas" w:eastAsia="Times New Roman" w:hAnsi="Consolas" w:cs="Times New Roman"/>
+          <w:color w:val="FF79C6"/>
+          <w:kern w:val="0"/>
+          <w:sz w:val="23"/>
+          <w:szCs w:val="23"/>
+          <w14:ligatures w14:val="none"/>
+        </w:rPr>
+        <w:t>=</w:t>
+      </w:r>
+      <w:r>
+        <w:rPr>
+          <w:rFonts w:ascii="Consolas" w:eastAsia="Times New Roman" w:hAnsi="Consolas" w:cs="Times New Roman"/>
+          <w:color w:val="F8F8F2"/>
+          <w:kern w:val="0"/>
+          <w:sz w:val="23"/>
+          <w:szCs w:val="23"/>
+          <w14:ligatures w14:val="none"/>
+        </w:rPr>
+        <w:t xml:space="preserve"> [</w:t>
+      </w:r>
+      <w:r>
+        <w:rPr>
+          <w:rFonts w:ascii="Consolas" w:eastAsia="Times New Roman" w:hAnsi="Consolas" w:cs="Times New Roman"/>
+          <w:color w:val="E9F284"/>
+          <w:kern w:val="0"/>
+          <w:sz w:val="23"/>
+          <w:szCs w:val="23"/>
+          <w14:ligatures w14:val="none"/>
+        </w:rPr>
+        <w:t>'</w:t>
+      </w:r>
+      <w:r>
+        <w:rPr>
+          <w:rFonts w:ascii="Consolas" w:eastAsia="Times New Roman" w:hAnsi="Consolas" w:cs="Times New Roman"/>
+          <w:color w:val="F1FA8C"/>
+          <w:kern w:val="0"/>
+          <w:sz w:val="23"/>
+          <w:szCs w:val="23"/>
+          <w14:ligatures w14:val="none"/>
+        </w:rPr>
+        <w:t>apple</w:t>
+      </w:r>
+      <w:r>
+        <w:rPr>
+          <w:rFonts w:ascii="Consolas" w:eastAsia="Times New Roman" w:hAnsi="Consolas" w:cs="Times New Roman"/>
+          <w:color w:val="E9F284"/>
+          <w:kern w:val="0"/>
+          <w:sz w:val="23"/>
+          <w:szCs w:val="23"/>
+          <w14:ligatures w14:val="none"/>
+        </w:rPr>
+        <w:t>'</w:t>
+      </w:r>
+      <w:r>
+        <w:rPr>
+          <w:rFonts w:ascii="Consolas" w:eastAsia="Times New Roman" w:hAnsi="Consolas" w:cs="Times New Roman"/>
+          <w:color w:val="F8F8F2"/>
+          <w:kern w:val="0"/>
+          <w:sz w:val="23"/>
+          <w:szCs w:val="23"/>
+          <w14:ligatures w14:val="none"/>
+        </w:rPr>
+        <w:t xml:space="preserve">, </w:t>
+      </w:r>
+      <w:r>
+        <w:rPr>
+          <w:rFonts w:ascii="Consolas" w:eastAsia="Times New Roman" w:hAnsi="Consolas" w:cs="Times New Roman"/>
+          <w:color w:val="E9F284"/>
+          <w:kern w:val="0"/>
+          <w:sz w:val="23"/>
+          <w:szCs w:val="23"/>
+          <w14:ligatures w14:val="none"/>
+        </w:rPr>
+        <w:t>'</w:t>
+      </w:r>
+      <w:r>
+        <w:rPr>
+          <w:rFonts w:ascii="Consolas" w:eastAsia="Times New Roman" w:hAnsi="Consolas" w:cs="Times New Roman"/>
+          <w:color w:val="F1FA8C"/>
+          <w:kern w:val="0"/>
+          <w:sz w:val="23"/>
+          <w:szCs w:val="23"/>
+          <w14:ligatures w14:val="none"/>
+        </w:rPr>
+        <w:t>banana</w:t>
+      </w:r>
+      <w:r>
+        <w:rPr>
+          <w:rFonts w:ascii="Consolas" w:eastAsia="Times New Roman" w:hAnsi="Consolas" w:cs="Times New Roman"/>
+          <w:color w:val="E9F284"/>
+          <w:kern w:val="0"/>
+          <w:sz w:val="23"/>
+          <w:szCs w:val="23"/>
+          <w14:ligatures w14:val="none"/>
+        </w:rPr>
+        <w:t>'</w:t>
+      </w:r>
+      <w:r>
+        <w:rPr>
+          <w:rFonts w:ascii="Consolas" w:eastAsia="Times New Roman" w:hAnsi="Consolas" w:cs="Times New Roman"/>
+          <w:color w:val="F8F8F2"/>
+          <w:kern w:val="0"/>
+          <w:sz w:val="23"/>
+          <w:szCs w:val="23"/>
+          <w14:ligatures w14:val="none"/>
+        </w:rPr>
+        <w:t xml:space="preserve">, </w:t>
+      </w:r>
+      <w:r>
+        <w:rPr>
+          <w:rFonts w:ascii="Consolas" w:eastAsia="Times New Roman" w:hAnsi="Consolas" w:cs="Times New Roman"/>
+          <w:color w:val="E9F284"/>
+          <w:kern w:val="0"/>
+          <w:sz w:val="23"/>
+          <w:szCs w:val="23"/>
+          <w14:ligatures w14:val="none"/>
+        </w:rPr>
+        <w:t>'</w:t>
+      </w:r>
+      <w:r>
+        <w:rPr>
+          <w:rFonts w:ascii="Consolas" w:eastAsia="Times New Roman" w:hAnsi="Consolas" w:cs="Times New Roman"/>
+          <w:color w:val="F1FA8C"/>
+          <w:kern w:val="0"/>
+          <w:sz w:val="23"/>
+          <w:szCs w:val="23"/>
+          <w14:ligatures w14:val="none"/>
+        </w:rPr>
+        <w:t>cherry</w:t>
+      </w:r>
+      <w:r>
+        <w:rPr>
+          <w:rFonts w:ascii="Consolas" w:eastAsia="Times New Roman" w:hAnsi="Consolas" w:cs="Times New Roman"/>
+          <w:color w:val="E9F284"/>
+          <w:kern w:val="0"/>
+          <w:sz w:val="23"/>
+          <w:szCs w:val="23"/>
+          <w14:ligatures w14:val="none"/>
+        </w:rPr>
+        <w:t>'</w:t>
+      </w:r>
+      <w:r>
+        <w:rPr>
+          <w:rFonts w:ascii="Consolas" w:eastAsia="Times New Roman" w:hAnsi="Consolas" w:cs="Times New Roman"/>
+          <w:color w:val="F8F8F2"/>
+          <w:kern w:val="0"/>
+          <w:sz w:val="23"/>
+          <w:szCs w:val="23"/>
+          <w14:ligatures w14:val="none"/>
+        </w:rPr>
+        <w:t>]</w:t>
+      </w:r>
+    </w:p>
+    <w:p>
+      <w:pPr>
+        <w:shd w:val="clear" w:color="auto" w:fill="282A36"/>
+        <w:spacing w:after="0" w:line="300" w:lineRule="atLeast"/>
+        <w:rPr>
+          <w:rFonts w:ascii="Consolas" w:eastAsia="Times New Roman" w:hAnsi="Consolas" w:cs="Times New Roman"/>
+          <w:color w:val="F8F8F2"/>
+          <w:kern w:val="0"/>
+          <w:sz w:val="23"/>
+          <w:szCs w:val="23"/>
+          <w14:ligatures w14:val="none"/>
+        </w:rPr>
+      </w:pPr>
+      <w:r>
+        <w:rPr>
+          <w:rFonts w:ascii="Consolas" w:eastAsia="Times New Roman" w:hAnsi="Consolas" w:cs="Times New Roman"/>
+          <w:color w:val="F8F8F2"/>
+          <w:kern w:val="0"/>
+          <w:sz w:val="23"/>
+          <w:szCs w:val="23"/>
+          <w14:ligatures w14:val="none"/>
+        </w:rPr>
+        <w:t>fruits.</w:t>
+      </w:r>
+      <w:r>
+        <w:rPr>
+          <w:rFonts w:ascii="Consolas" w:eastAsia="Times New Roman" w:hAnsi="Consolas" w:cs="Times New Roman"/>
+          <w:color w:val="50FA7B"/>
+          <w:kern w:val="0"/>
+          <w:sz w:val="23"/>
+          <w:szCs w:val="23"/>
+          <w14:ligatures w14:val="none"/>
+        </w:rPr>
+        <w:t>reverse</w:t>
+      </w:r>
+      <w:r>
+        <w:rPr>
+          <w:rFonts w:ascii="Consolas" w:eastAsia="Times New Roman" w:hAnsi="Consolas" w:cs="Times New Roman"/>
+          <w:color w:val="F8F8F2"/>
+          <w:kern w:val="0"/>
+          <w:sz w:val="23"/>
+          <w:szCs w:val="23"/>
+          <w14:ligatures w14:val="none"/>
+        </w:rPr>
+        <w:t>()</w:t>
+      </w:r>
+    </w:p>
+    <w:p>
+      <w:pPr>
+        <w:rPr>
+          <w:rFonts w:ascii="Bookman Old Style" w:hAnsi="Bookman Old Style"/>
+          <w:sz w:val="28"/>
+          <w:szCs w:val="28"/>
+        </w:rPr>
+      </w:pPr>
+    </w:p>
+    <w:p>
+      <w:pPr>
+        <w:rPr>
+          <w:rFonts w:ascii="Bookman Old Style" w:hAnsi="Bookman Old Style"/>
+          <w:sz w:val="28"/>
+          <w:szCs w:val="28"/>
+        </w:rPr>
+      </w:pPr>
+      <w:r>
+        <w:rPr>
+          <w:rFonts w:ascii="Bookman Old Style" w:hAnsi="Bookman Old Style"/>
+          <w:sz w:val="28"/>
+          <w:szCs w:val="28"/>
+        </w:rPr>
+        <w:t># Return a copy of an array (return, do not change original array):</w:t>
+      </w:r>
+    </w:p>
+    <w:p>
+      <w:pPr>
+        <w:shd w:val="clear" w:color="auto" w:fill="282A36"/>
+        <w:spacing w:after="0" w:line="300" w:lineRule="atLeast"/>
+        <w:rPr>
+          <w:rFonts w:ascii="Consolas" w:eastAsia="Times New Roman" w:hAnsi="Consolas" w:cs="Times New Roman"/>
+          <w:color w:val="F8F8F2"/>
+          <w:kern w:val="0"/>
+          <w:sz w:val="23"/>
+          <w:szCs w:val="23"/>
+          <w14:ligatures w14:val="none"/>
+        </w:rPr>
+      </w:pPr>
+      <w:r>
+        <w:rPr>
+          <w:rFonts w:ascii="Consolas" w:eastAsia="Times New Roman" w:hAnsi="Consolas" w:cs="Times New Roman"/>
+          <w:color w:val="F8F8F2"/>
+          <w:kern w:val="0"/>
+          <w:sz w:val="23"/>
+          <w:szCs w:val="23"/>
+          <w14:ligatures w14:val="none"/>
+        </w:rPr>
+        <w:t xml:space="preserve">fruits </w:t>
+      </w:r>
+      <w:r>
+        <w:rPr>
+          <w:rFonts w:ascii="Consolas" w:eastAsia="Times New Roman" w:hAnsi="Consolas" w:cs="Times New Roman"/>
+          <w:color w:val="FF79C6"/>
+          <w:kern w:val="0"/>
+          <w:sz w:val="23"/>
+          <w:szCs w:val="23"/>
+          <w14:ligatures w14:val="none"/>
+        </w:rPr>
+        <w:t>=</w:t>
+      </w:r>
+      <w:r>
+        <w:rPr>
+          <w:rFonts w:ascii="Consolas" w:eastAsia="Times New Roman" w:hAnsi="Consolas" w:cs="Times New Roman"/>
+          <w:color w:val="F8F8F2"/>
+          <w:kern w:val="0"/>
+          <w:sz w:val="23"/>
+          <w:szCs w:val="23"/>
+          <w14:ligatures w14:val="none"/>
+        </w:rPr>
+        <w:t xml:space="preserve"> [</w:t>
+      </w:r>
+      <w:r>
+        <w:rPr>
+          <w:rFonts w:ascii="Consolas" w:eastAsia="Times New Roman" w:hAnsi="Consolas" w:cs="Times New Roman"/>
+          <w:color w:val="E9F284"/>
+          <w:kern w:val="0"/>
+          <w:sz w:val="23"/>
+          <w:szCs w:val="23"/>
+          <w14:ligatures w14:val="none"/>
+        </w:rPr>
+        <w:t>'</w:t>
+      </w:r>
+      <w:r>
+        <w:rPr>
+          <w:rFonts w:ascii="Consolas" w:eastAsia="Times New Roman" w:hAnsi="Consolas" w:cs="Times New Roman"/>
+          <w:color w:val="F1FA8C"/>
+          <w:kern w:val="0"/>
+          <w:sz w:val="23"/>
+          <w:szCs w:val="23"/>
+          <w14:ligatures w14:val="none"/>
+        </w:rPr>
+        <w:t>apple</w:t>
+      </w:r>
+      <w:r>
+        <w:rPr>
+          <w:rFonts w:ascii="Consolas" w:eastAsia="Times New Roman" w:hAnsi="Consolas" w:cs="Times New Roman"/>
+          <w:color w:val="E9F284"/>
+          <w:kern w:val="0"/>
+          <w:sz w:val="23"/>
+          <w:szCs w:val="23"/>
+          <w14:ligatures w14:val="none"/>
+        </w:rPr>
+        <w:t>'</w:t>
+      </w:r>
+      <w:r>
+        <w:rPr>
+          <w:rFonts w:ascii="Consolas" w:eastAsia="Times New Roman" w:hAnsi="Consolas" w:cs="Times New Roman"/>
+          <w:color w:val="F8F8F2"/>
+          <w:kern w:val="0"/>
+          <w:sz w:val="23"/>
+          <w:szCs w:val="23"/>
+          <w14:ligatures w14:val="none"/>
+        </w:rPr>
+        <w:t xml:space="preserve">, </w:t>
+      </w:r>
+      <w:r>
+        <w:rPr>
+          <w:rFonts w:ascii="Consolas" w:eastAsia="Times New Roman" w:hAnsi="Consolas" w:cs="Times New Roman"/>
+          <w:color w:val="E9F284"/>
+          <w:kern w:val="0"/>
+          <w:sz w:val="23"/>
+          <w:szCs w:val="23"/>
+          <w14:ligatures w14:val="none"/>
+        </w:rPr>
+        <w:t>'</w:t>
+      </w:r>
+      <w:r>
+        <w:rPr>
+          <w:rFonts w:ascii="Consolas" w:eastAsia="Times New Roman" w:hAnsi="Consolas" w:cs="Times New Roman"/>
+          <w:color w:val="F1FA8C"/>
+          <w:kern w:val="0"/>
+          <w:sz w:val="23"/>
+          <w:szCs w:val="23"/>
+          <w14:ligatures w14:val="none"/>
+        </w:rPr>
+        <w:t>banana</w:t>
+      </w:r>
+      <w:r>
+        <w:rPr>
+          <w:rFonts w:ascii="Consolas" w:eastAsia="Times New Roman" w:hAnsi="Consolas" w:cs="Times New Roman"/>
+          <w:color w:val="E9F284"/>
+          <w:kern w:val="0"/>
+          <w:sz w:val="23"/>
+          <w:szCs w:val="23"/>
+          <w14:ligatures w14:val="none"/>
+        </w:rPr>
+        <w:t>'</w:t>
+      </w:r>
+      <w:r>
+        <w:rPr>
+          <w:rFonts w:ascii="Consolas" w:eastAsia="Times New Roman" w:hAnsi="Consolas" w:cs="Times New Roman"/>
+          <w:color w:val="F8F8F2"/>
+          <w:kern w:val="0"/>
+          <w:sz w:val="23"/>
+          <w:szCs w:val="23"/>
+          <w14:ligatures w14:val="none"/>
+        </w:rPr>
+        <w:t xml:space="preserve">, </w:t>
+      </w:r>
+      <w:r>
+        <w:rPr>
+          <w:rFonts w:ascii="Consolas" w:eastAsia="Times New Roman" w:hAnsi="Consolas" w:cs="Times New Roman"/>
+          <w:color w:val="E9F284"/>
+          <w:kern w:val="0"/>
+          <w:sz w:val="23"/>
+          <w:szCs w:val="23"/>
+          <w14:ligatures w14:val="none"/>
+        </w:rPr>
+        <w:t>'</w:t>
+      </w:r>
+      <w:r>
+        <w:rPr>
+          <w:rFonts w:ascii="Consolas" w:eastAsia="Times New Roman" w:hAnsi="Consolas" w:cs="Times New Roman"/>
+          <w:color w:val="F1FA8C"/>
+          <w:kern w:val="0"/>
+          <w:sz w:val="23"/>
+          <w:szCs w:val="23"/>
+          <w14:ligatures w14:val="none"/>
+        </w:rPr>
+        <w:t>cherry</w:t>
+      </w:r>
+      <w:r>
+        <w:rPr>
+          <w:rFonts w:ascii="Consolas" w:eastAsia="Times New Roman" w:hAnsi="Consolas" w:cs="Times New Roman"/>
+          <w:color w:val="E9F284"/>
+          <w:kern w:val="0"/>
+          <w:sz w:val="23"/>
+          <w:szCs w:val="23"/>
+          <w14:ligatures w14:val="none"/>
+        </w:rPr>
+        <w:t>'</w:t>
+      </w:r>
+      <w:r>
+        <w:rPr>
+          <w:rFonts w:ascii="Consolas" w:eastAsia="Times New Roman" w:hAnsi="Consolas" w:cs="Times New Roman"/>
+          <w:color w:val="F8F8F2"/>
+          <w:kern w:val="0"/>
+          <w:sz w:val="23"/>
+          <w:szCs w:val="23"/>
+          <w14:ligatures w14:val="none"/>
+        </w:rPr>
+        <w:t xml:space="preserve">, </w:t>
+      </w:r>
+      <w:r>
+        <w:rPr>
+          <w:rFonts w:ascii="Consolas" w:eastAsia="Times New Roman" w:hAnsi="Consolas" w:cs="Times New Roman"/>
+          <w:color w:val="E9F284"/>
+          <w:kern w:val="0"/>
+          <w:sz w:val="23"/>
+          <w:szCs w:val="23"/>
+          <w14:ligatures w14:val="none"/>
+        </w:rPr>
+        <w:t>'</w:t>
+      </w:r>
+      <w:r>
+        <w:rPr>
+          <w:rFonts w:ascii="Consolas" w:eastAsia="Times New Roman" w:hAnsi="Consolas" w:cs="Times New Roman"/>
+          <w:color w:val="F1FA8C"/>
+          <w:kern w:val="0"/>
+          <w:sz w:val="23"/>
+          <w:szCs w:val="23"/>
+          <w14:ligatures w14:val="none"/>
+        </w:rPr>
+        <w:t>orange</w:t>
+      </w:r>
+      <w:r>
+        <w:rPr>
+          <w:rFonts w:ascii="Consolas" w:eastAsia="Times New Roman" w:hAnsi="Consolas" w:cs="Times New Roman"/>
+          <w:color w:val="E9F284"/>
+          <w:kern w:val="0"/>
+          <w:sz w:val="23"/>
+          <w:szCs w:val="23"/>
+          <w14:ligatures w14:val="none"/>
+        </w:rPr>
+        <w:t>'</w:t>
+      </w:r>
+      <w:r>
+        <w:rPr>
+          <w:rFonts w:ascii="Consolas" w:eastAsia="Times New Roman" w:hAnsi="Consolas" w:cs="Times New Roman"/>
+          <w:color w:val="F8F8F2"/>
+          <w:kern w:val="0"/>
+          <w:sz w:val="23"/>
+          <w:szCs w:val="23"/>
+          <w14:ligatures w14:val="none"/>
+        </w:rPr>
+        <w:t>]</w:t>
+      </w:r>
+    </w:p>
+    <w:p>
+      <w:pPr>
+        <w:shd w:val="clear" w:color="auto" w:fill="282A36"/>
+        <w:spacing w:after="0" w:line="300" w:lineRule="atLeast"/>
+        <w:rPr>
+          <w:rFonts w:ascii="Consolas" w:eastAsia="Times New Roman" w:hAnsi="Consolas" w:cs="Times New Roman"/>
+          <w:color w:val="F8F8F2"/>
+          <w:kern w:val="0"/>
+          <w:sz w:val="23"/>
+          <w:szCs w:val="23"/>
+          <w14:ligatures w14:val="none"/>
+        </w:rPr>
+      </w:pPr>
+      <w:r>
+        <w:rPr>
+          <w:rFonts w:ascii="Consolas" w:eastAsia="Times New Roman" w:hAnsi="Consolas" w:cs="Times New Roman"/>
+          <w:color w:val="F8F8F2"/>
+          <w:kern w:val="0"/>
+          <w:sz w:val="23"/>
+          <w:szCs w:val="23"/>
+          <w14:ligatures w14:val="none"/>
+        </w:rPr>
+        <w:t xml:space="preserve">x </w:t>
+      </w:r>
+      <w:r>
+        <w:rPr>
+          <w:rFonts w:ascii="Consolas" w:eastAsia="Times New Roman" w:hAnsi="Consolas" w:cs="Times New Roman"/>
+          <w:color w:val="FF79C6"/>
+          <w:kern w:val="0"/>
+          <w:sz w:val="23"/>
+          <w:szCs w:val="23"/>
+          <w14:ligatures w14:val="none"/>
+        </w:rPr>
+        <w:t>=</w:t>
+      </w:r>
+      <w:r>
+        <w:rPr>
+          <w:rFonts w:ascii="Consolas" w:eastAsia="Times New Roman" w:hAnsi="Consolas" w:cs="Times New Roman"/>
+          <w:color w:val="F8F8F2"/>
+          <w:kern w:val="0"/>
+          <w:sz w:val="23"/>
+          <w:szCs w:val="23"/>
+          <w14:ligatures w14:val="none"/>
+        </w:rPr>
+        <w:t xml:space="preserve"> fruits.</w:t>
+      </w:r>
+      <w:r>
+        <w:rPr>
+          <w:rFonts w:ascii="Consolas" w:eastAsia="Times New Roman" w:hAnsi="Consolas" w:cs="Times New Roman"/>
+          <w:color w:val="50FA7B"/>
+          <w:kern w:val="0"/>
+          <w:sz w:val="23"/>
+          <w:szCs w:val="23"/>
+          <w14:ligatures w14:val="none"/>
+        </w:rPr>
+        <w:t>copy</w:t>
+      </w:r>
+      <w:r>
+        <w:rPr>
+          <w:rFonts w:ascii="Consolas" w:eastAsia="Times New Roman" w:hAnsi="Consolas" w:cs="Times New Roman"/>
+          <w:color w:val="F8F8F2"/>
+          <w:kern w:val="0"/>
+          <w:sz w:val="23"/>
+          <w:szCs w:val="23"/>
+          <w14:ligatures w14:val="none"/>
+        </w:rPr>
+        <w:t>()</w:t>
+      </w:r>
+    </w:p>
+    <w:p>
+      <w:pPr>
+        <w:rPr>
+          <w:rFonts w:ascii="Bookman Old Style" w:hAnsi="Bookman Old Style"/>
+          <w:sz w:val="28"/>
+          <w:szCs w:val="28"/>
+        </w:rPr>
+      </w:pPr>
+    </w:p>
+    <w:p>
+      <w:pPr>
+        <w:rPr>
+          <w:rFonts w:ascii="Bookman Old Style" w:hAnsi="Bookman Old Style"/>
+          <w:sz w:val="28"/>
+          <w:szCs w:val="28"/>
+        </w:rPr>
+      </w:pPr>
+      <w:r>
+        <w:rPr>
+          <w:rFonts w:ascii="Bookman Old Style" w:hAnsi="Bookman Old Style"/>
+          <w:sz w:val="28"/>
+          <w:szCs w:val="28"/>
+        </w:rPr>
+        <w:t># Count how many time the item appears in the array (return):</w:t>
+      </w:r>
+    </w:p>
+    <w:p>
+      <w:pPr>
+        <w:shd w:val="clear" w:color="auto" w:fill="282A36"/>
+        <w:spacing w:after="0" w:line="300" w:lineRule="atLeast"/>
+        <w:rPr>
+          <w:rFonts w:ascii="Consolas" w:eastAsia="Times New Roman" w:hAnsi="Consolas" w:cs="Times New Roman"/>
+          <w:color w:val="F8F8F2"/>
+          <w:kern w:val="0"/>
+          <w:sz w:val="23"/>
+          <w:szCs w:val="23"/>
+          <w14:ligatures w14:val="none"/>
+        </w:rPr>
+      </w:pPr>
+      <w:r>
+        <w:rPr>
+          <w:rFonts w:ascii="Consolas" w:eastAsia="Times New Roman" w:hAnsi="Consolas" w:cs="Times New Roman"/>
+          <w:color w:val="F8F8F2"/>
+          <w:kern w:val="0"/>
+          <w:sz w:val="23"/>
+          <w:szCs w:val="23"/>
+          <w14:ligatures w14:val="none"/>
+        </w:rPr>
+        <w:t xml:space="preserve">points </w:t>
+      </w:r>
+      <w:r>
+        <w:rPr>
+          <w:rFonts w:ascii="Consolas" w:eastAsia="Times New Roman" w:hAnsi="Consolas" w:cs="Times New Roman"/>
+          <w:color w:val="FF79C6"/>
+          <w:kern w:val="0"/>
+          <w:sz w:val="23"/>
+          <w:szCs w:val="23"/>
+          <w14:ligatures w14:val="none"/>
+        </w:rPr>
+        <w:t>=</w:t>
+      </w:r>
+      <w:r>
+        <w:rPr>
+          <w:rFonts w:ascii="Consolas" w:eastAsia="Times New Roman" w:hAnsi="Consolas" w:cs="Times New Roman"/>
+          <w:color w:val="F8F8F2"/>
+          <w:kern w:val="0"/>
+          <w:sz w:val="23"/>
+          <w:szCs w:val="23"/>
+          <w14:ligatures w14:val="none"/>
+        </w:rPr>
+        <w:t xml:space="preserve"> [</w:t>
+      </w:r>
+      <w:r>
+        <w:rPr>
+          <w:rFonts w:ascii="Consolas" w:eastAsia="Times New Roman" w:hAnsi="Consolas" w:cs="Times New Roman"/>
+          <w:color w:val="BD93F9"/>
+          <w:kern w:val="0"/>
+          <w:sz w:val="23"/>
+          <w:szCs w:val="23"/>
+          <w14:ligatures w14:val="none"/>
+        </w:rPr>
+        <w:t>1</w:t>
+      </w:r>
+      <w:r>
+        <w:rPr>
+          <w:rFonts w:ascii="Consolas" w:eastAsia="Times New Roman" w:hAnsi="Consolas" w:cs="Times New Roman"/>
+          <w:color w:val="F8F8F2"/>
+          <w:kern w:val="0"/>
+          <w:sz w:val="23"/>
+          <w:szCs w:val="23"/>
+          <w14:ligatures w14:val="none"/>
+        </w:rPr>
+        <w:t xml:space="preserve">, </w:t>
+      </w:r>
+      <w:r>
+        <w:rPr>
+          <w:rFonts w:ascii="Consolas" w:eastAsia="Times New Roman" w:hAnsi="Consolas" w:cs="Times New Roman"/>
+          <w:color w:val="BD93F9"/>
+          <w:kern w:val="0"/>
+          <w:sz w:val="23"/>
+          <w:szCs w:val="23"/>
+          <w14:ligatures w14:val="none"/>
+        </w:rPr>
+        <w:t>4</w:t>
+      </w:r>
+      <w:r>
+        <w:rPr>
+          <w:rFonts w:ascii="Consolas" w:eastAsia="Times New Roman" w:hAnsi="Consolas" w:cs="Times New Roman"/>
+          <w:color w:val="F8F8F2"/>
+          <w:kern w:val="0"/>
+          <w:sz w:val="23"/>
+          <w:szCs w:val="23"/>
+          <w14:ligatures w14:val="none"/>
+        </w:rPr>
+        <w:t xml:space="preserve">, </w:t>
+      </w:r>
+      <w:r>
+        <w:rPr>
+          <w:rFonts w:ascii="Consolas" w:eastAsia="Times New Roman" w:hAnsi="Consolas" w:cs="Times New Roman"/>
+          <w:color w:val="BD93F9"/>
+          <w:kern w:val="0"/>
+          <w:sz w:val="23"/>
+          <w:szCs w:val="23"/>
+          <w14:ligatures w14:val="none"/>
+        </w:rPr>
+        <w:t>2</w:t>
+      </w:r>
+      <w:r>
+        <w:rPr>
+          <w:rFonts w:ascii="Consolas" w:eastAsia="Times New Roman" w:hAnsi="Consolas" w:cs="Times New Roman"/>
+          <w:color w:val="F8F8F2"/>
+          <w:kern w:val="0"/>
+          <w:sz w:val="23"/>
+          <w:szCs w:val="23"/>
+          <w14:ligatures w14:val="none"/>
+        </w:rPr>
+        <w:t xml:space="preserve">, </w:t>
+      </w:r>
+      <w:r>
+        <w:rPr>
+          <w:rFonts w:ascii="Consolas" w:eastAsia="Times New Roman" w:hAnsi="Consolas" w:cs="Times New Roman"/>
+          <w:color w:val="BD93F9"/>
+          <w:kern w:val="0"/>
+          <w:sz w:val="23"/>
+          <w:szCs w:val="23"/>
+          <w14:ligatures w14:val="none"/>
+        </w:rPr>
+        <w:t>9</w:t>
+      </w:r>
+      <w:r>
+        <w:rPr>
+          <w:rFonts w:ascii="Consolas" w:eastAsia="Times New Roman" w:hAnsi="Consolas" w:cs="Times New Roman"/>
+          <w:color w:val="F8F8F2"/>
+          <w:kern w:val="0"/>
+          <w:sz w:val="23"/>
+          <w:szCs w:val="23"/>
+          <w14:ligatures w14:val="none"/>
+        </w:rPr>
+        <w:t xml:space="preserve">, </w:t>
+      </w:r>
+      <w:r>
+        <w:rPr>
+          <w:rFonts w:ascii="Consolas" w:eastAsia="Times New Roman" w:hAnsi="Consolas" w:cs="Times New Roman"/>
+          <w:color w:val="BD93F9"/>
+          <w:kern w:val="0"/>
+          <w:sz w:val="23"/>
+          <w:szCs w:val="23"/>
+          <w14:ligatures w14:val="none"/>
+        </w:rPr>
+        <w:t>7</w:t>
+      </w:r>
+      <w:r>
+        <w:rPr>
+          <w:rFonts w:ascii="Consolas" w:eastAsia="Times New Roman" w:hAnsi="Consolas" w:cs="Times New Roman"/>
+          <w:color w:val="F8F8F2"/>
+          <w:kern w:val="0"/>
+          <w:sz w:val="23"/>
+          <w:szCs w:val="23"/>
+          <w14:ligatures w14:val="none"/>
+        </w:rPr>
+        <w:t xml:space="preserve">, </w:t>
+      </w:r>
+      <w:r>
+        <w:rPr>
+          <w:rFonts w:ascii="Consolas" w:eastAsia="Times New Roman" w:hAnsi="Consolas" w:cs="Times New Roman"/>
+          <w:color w:val="BD93F9"/>
+          <w:kern w:val="0"/>
+          <w:sz w:val="23"/>
+          <w:szCs w:val="23"/>
+          <w14:ligatures w14:val="none"/>
+        </w:rPr>
+        <w:t>8</w:t>
+      </w:r>
+      <w:r>
+        <w:rPr>
+          <w:rFonts w:ascii="Consolas" w:eastAsia="Times New Roman" w:hAnsi="Consolas" w:cs="Times New Roman"/>
+          <w:color w:val="F8F8F2"/>
+          <w:kern w:val="0"/>
+          <w:sz w:val="23"/>
+          <w:szCs w:val="23"/>
+          <w14:ligatures w14:val="none"/>
+        </w:rPr>
+        <w:t xml:space="preserve">, </w:t>
+      </w:r>
+      <w:r>
+        <w:rPr>
+          <w:rFonts w:ascii="Consolas" w:eastAsia="Times New Roman" w:hAnsi="Consolas" w:cs="Times New Roman"/>
+          <w:color w:val="BD93F9"/>
+          <w:kern w:val="0"/>
+          <w:sz w:val="23"/>
+          <w:szCs w:val="23"/>
+          <w14:ligatures w14:val="none"/>
+        </w:rPr>
+        <w:t>9</w:t>
+      </w:r>
+      <w:r>
+        <w:rPr>
+          <w:rFonts w:ascii="Consolas" w:eastAsia="Times New Roman" w:hAnsi="Consolas" w:cs="Times New Roman"/>
+          <w:color w:val="F8F8F2"/>
+          <w:kern w:val="0"/>
+          <w:sz w:val="23"/>
+          <w:szCs w:val="23"/>
+          <w14:ligatures w14:val="none"/>
+        </w:rPr>
+        <w:t xml:space="preserve">, </w:t>
+      </w:r>
+      <w:r>
+        <w:rPr>
+          <w:rFonts w:ascii="Consolas" w:eastAsia="Times New Roman" w:hAnsi="Consolas" w:cs="Times New Roman"/>
+          <w:color w:val="BD93F9"/>
+          <w:kern w:val="0"/>
+          <w:sz w:val="23"/>
+          <w:szCs w:val="23"/>
+          <w14:ligatures w14:val="none"/>
+        </w:rPr>
+        <w:t>3</w:t>
+      </w:r>
+      <w:r>
+        <w:rPr>
+          <w:rFonts w:ascii="Consolas" w:eastAsia="Times New Roman" w:hAnsi="Consolas" w:cs="Times New Roman"/>
+          <w:color w:val="F8F8F2"/>
+          <w:kern w:val="0"/>
+          <w:sz w:val="23"/>
+          <w:szCs w:val="23"/>
+          <w14:ligatures w14:val="none"/>
+        </w:rPr>
+        <w:t xml:space="preserve">, </w:t>
+      </w:r>
+      <w:r>
+        <w:rPr>
+          <w:rFonts w:ascii="Consolas" w:eastAsia="Times New Roman" w:hAnsi="Consolas" w:cs="Times New Roman"/>
+          <w:color w:val="BD93F9"/>
+          <w:kern w:val="0"/>
+          <w:sz w:val="23"/>
+          <w:szCs w:val="23"/>
+          <w14:ligatures w14:val="none"/>
+        </w:rPr>
+        <w:t>1</w:t>
+      </w:r>
+      <w:r>
+        <w:rPr>
+          <w:rFonts w:ascii="Consolas" w:eastAsia="Times New Roman" w:hAnsi="Consolas" w:cs="Times New Roman"/>
+          <w:color w:val="F8F8F2"/>
+          <w:kern w:val="0"/>
+          <w:sz w:val="23"/>
+          <w:szCs w:val="23"/>
+          <w14:ligatures w14:val="none"/>
+        </w:rPr>
+        <w:t>]</w:t>
+      </w:r>
+    </w:p>
+    <w:p>
+      <w:pPr>
+        <w:shd w:val="clear" w:color="auto" w:fill="282A36"/>
+        <w:spacing w:after="0" w:line="300" w:lineRule="atLeast"/>
+        <w:rPr>
+          <w:rFonts w:ascii="Consolas" w:eastAsia="Times New Roman" w:hAnsi="Consolas" w:cs="Times New Roman"/>
+          <w:color w:val="F8F8F2"/>
+          <w:kern w:val="0"/>
+          <w:sz w:val="23"/>
+          <w:szCs w:val="23"/>
+          <w14:ligatures w14:val="none"/>
+        </w:rPr>
+      </w:pPr>
+      <w:r>
+        <w:rPr>
+          <w:rFonts w:ascii="Consolas" w:eastAsia="Times New Roman" w:hAnsi="Consolas" w:cs="Times New Roman"/>
+          <w:color w:val="F8F8F2"/>
+          <w:kern w:val="0"/>
+          <w:sz w:val="23"/>
+          <w:szCs w:val="23"/>
+          <w14:ligatures w14:val="none"/>
+        </w:rPr>
+        <w:t xml:space="preserve">x </w:t>
+      </w:r>
+      <w:r>
+        <w:rPr>
+          <w:rFonts w:ascii="Consolas" w:eastAsia="Times New Roman" w:hAnsi="Consolas" w:cs="Times New Roman"/>
+          <w:color w:val="FF79C6"/>
+          <w:kern w:val="0"/>
+          <w:sz w:val="23"/>
+          <w:szCs w:val="23"/>
+          <w14:ligatures w14:val="none"/>
+        </w:rPr>
+        <w:t>=</w:t>
+      </w:r>
+      <w:r>
+        <w:rPr>
+          <w:rFonts w:ascii="Consolas" w:eastAsia="Times New Roman" w:hAnsi="Consolas" w:cs="Times New Roman"/>
+          <w:color w:val="F8F8F2"/>
+          <w:kern w:val="0"/>
+          <w:sz w:val="23"/>
+          <w:szCs w:val="23"/>
+          <w14:ligatures w14:val="none"/>
+        </w:rPr>
+        <w:t xml:space="preserve"> points.</w:t>
+      </w:r>
+      <w:r>
+        <w:rPr>
+          <w:rFonts w:ascii="Consolas" w:eastAsia="Times New Roman" w:hAnsi="Consolas" w:cs="Times New Roman"/>
+          <w:color w:val="50FA7B"/>
+          <w:kern w:val="0"/>
+          <w:sz w:val="23"/>
+          <w:szCs w:val="23"/>
+          <w14:ligatures w14:val="none"/>
+        </w:rPr>
+        <w:t>count</w:t>
+      </w:r>
+      <w:r>
+        <w:rPr>
+          <w:rFonts w:ascii="Consolas" w:eastAsia="Times New Roman" w:hAnsi="Consolas" w:cs="Times New Roman"/>
+          <w:color w:val="F8F8F2"/>
+          <w:kern w:val="0"/>
+          <w:sz w:val="23"/>
+          <w:szCs w:val="23"/>
+          <w14:ligatures w14:val="none"/>
+        </w:rPr>
+        <w:t>(</w:t>
+      </w:r>
+      <w:r>
+        <w:rPr>
+          <w:rFonts w:ascii="Consolas" w:eastAsia="Times New Roman" w:hAnsi="Consolas" w:cs="Times New Roman"/>
+          <w:color w:val="BD93F9"/>
+          <w:kern w:val="0"/>
+          <w:sz w:val="23"/>
+          <w:szCs w:val="23"/>
+          <w14:ligatures w14:val="none"/>
+        </w:rPr>
+        <w:t>9</w:t>
+      </w:r>
+      <w:r>
+        <w:rPr>
+          <w:rFonts w:ascii="Consolas" w:eastAsia="Times New Roman" w:hAnsi="Consolas" w:cs="Times New Roman"/>
+          <w:color w:val="F8F8F2"/>
+          <w:kern w:val="0"/>
+          <w:sz w:val="23"/>
+          <w:szCs w:val="23"/>
+          <w14:ligatures w14:val="none"/>
+        </w:rPr>
+        <w:t>)</w:t>
+      </w:r>
+    </w:p>
+    <w:p>
+      <w:pPr>
+        <w:rPr>
+          <w:rFonts w:ascii="Bookman Old Style" w:hAnsi="Bookman Old Style"/>
+          <w:sz w:val="28"/>
+          <w:szCs w:val="28"/>
+        </w:rPr>
+      </w:pPr>
+    </w:p>
+    <w:p>
+      <w:pPr>
+        <w:rPr>
+          <w:rFonts w:ascii="Bookman Old Style" w:hAnsi="Bookman Old Style"/>
+          <w:sz w:val="28"/>
+          <w:szCs w:val="28"/>
+        </w:rPr>
+      </w:pPr>
+      <w:r>
+        <w:rPr>
+          <w:rFonts w:ascii="Bookman Old Style" w:hAnsi="Bookman Old Style"/>
+          <w:sz w:val="28"/>
+          <w:szCs w:val="28"/>
+        </w:rPr>
+        <w:t># Get the items position/index no:</w:t>
+      </w:r>
+    </w:p>
+    <w:p>
+      <w:pPr>
+        <w:shd w:val="clear" w:color="auto" w:fill="282A36"/>
+        <w:spacing w:after="0" w:line="300" w:lineRule="atLeast"/>
+        <w:rPr>
+          <w:rFonts w:ascii="Consolas" w:eastAsia="Times New Roman" w:hAnsi="Consolas" w:cs="Times New Roman"/>
+          <w:color w:val="F8F8F2"/>
+          <w:kern w:val="0"/>
+          <w:sz w:val="23"/>
+          <w:szCs w:val="23"/>
+          <w14:ligatures w14:val="none"/>
+        </w:rPr>
+      </w:pPr>
+      <w:r>
+        <w:rPr>
+          <w:rFonts w:ascii="Consolas" w:eastAsia="Times New Roman" w:hAnsi="Consolas" w:cs="Times New Roman"/>
+          <w:color w:val="F8F8F2"/>
+          <w:kern w:val="0"/>
+          <w:sz w:val="23"/>
+          <w:szCs w:val="23"/>
+          <w14:ligatures w14:val="none"/>
+        </w:rPr>
+        <w:lastRenderedPageBreak/>
+        <w:t xml:space="preserve">fruits </w:t>
+      </w:r>
+      <w:r>
+        <w:rPr>
+          <w:rFonts w:ascii="Consolas" w:eastAsia="Times New Roman" w:hAnsi="Consolas" w:cs="Times New Roman"/>
+          <w:color w:val="FF79C6"/>
+          <w:kern w:val="0"/>
+          <w:sz w:val="23"/>
+          <w:szCs w:val="23"/>
+          <w14:ligatures w14:val="none"/>
+        </w:rPr>
+        <w:t>=</w:t>
+      </w:r>
+      <w:r>
+        <w:rPr>
+          <w:rFonts w:ascii="Consolas" w:eastAsia="Times New Roman" w:hAnsi="Consolas" w:cs="Times New Roman"/>
+          <w:color w:val="F8F8F2"/>
+          <w:kern w:val="0"/>
+          <w:sz w:val="23"/>
+          <w:szCs w:val="23"/>
+          <w14:ligatures w14:val="none"/>
+        </w:rPr>
+        <w:t xml:space="preserve"> [</w:t>
+      </w:r>
+      <w:r>
+        <w:rPr>
+          <w:rFonts w:ascii="Consolas" w:eastAsia="Times New Roman" w:hAnsi="Consolas" w:cs="Times New Roman"/>
+          <w:color w:val="E9F284"/>
+          <w:kern w:val="0"/>
+          <w:sz w:val="23"/>
+          <w:szCs w:val="23"/>
+          <w14:ligatures w14:val="none"/>
+        </w:rPr>
+        <w:t>'</w:t>
+      </w:r>
+      <w:r>
+        <w:rPr>
+          <w:rFonts w:ascii="Consolas" w:eastAsia="Times New Roman" w:hAnsi="Consolas" w:cs="Times New Roman"/>
+          <w:color w:val="F1FA8C"/>
+          <w:kern w:val="0"/>
+          <w:sz w:val="23"/>
+          <w:szCs w:val="23"/>
+          <w14:ligatures w14:val="none"/>
+        </w:rPr>
+        <w:t>apple</w:t>
+      </w:r>
+      <w:r>
+        <w:rPr>
+          <w:rFonts w:ascii="Consolas" w:eastAsia="Times New Roman" w:hAnsi="Consolas" w:cs="Times New Roman"/>
+          <w:color w:val="E9F284"/>
+          <w:kern w:val="0"/>
+          <w:sz w:val="23"/>
+          <w:szCs w:val="23"/>
+          <w14:ligatures w14:val="none"/>
+        </w:rPr>
+        <w:t>'</w:t>
+      </w:r>
+      <w:r>
+        <w:rPr>
+          <w:rFonts w:ascii="Consolas" w:eastAsia="Times New Roman" w:hAnsi="Consolas" w:cs="Times New Roman"/>
+          <w:color w:val="F8F8F2"/>
+          <w:kern w:val="0"/>
+          <w:sz w:val="23"/>
+          <w:szCs w:val="23"/>
+          <w14:ligatures w14:val="none"/>
+        </w:rPr>
+        <w:t xml:space="preserve">, </w:t>
+      </w:r>
+      <w:r>
+        <w:rPr>
+          <w:rFonts w:ascii="Consolas" w:eastAsia="Times New Roman" w:hAnsi="Consolas" w:cs="Times New Roman"/>
+          <w:color w:val="E9F284"/>
+          <w:kern w:val="0"/>
+          <w:sz w:val="23"/>
+          <w:szCs w:val="23"/>
+          <w14:ligatures w14:val="none"/>
+        </w:rPr>
+        <w:t>'</w:t>
+      </w:r>
+      <w:r>
+        <w:rPr>
+          <w:rFonts w:ascii="Consolas" w:eastAsia="Times New Roman" w:hAnsi="Consolas" w:cs="Times New Roman"/>
+          <w:color w:val="F1FA8C"/>
+          <w:kern w:val="0"/>
+          <w:sz w:val="23"/>
+          <w:szCs w:val="23"/>
+          <w14:ligatures w14:val="none"/>
+        </w:rPr>
+        <w:t>banana</w:t>
+      </w:r>
+      <w:r>
+        <w:rPr>
+          <w:rFonts w:ascii="Consolas" w:eastAsia="Times New Roman" w:hAnsi="Consolas" w:cs="Times New Roman"/>
+          <w:color w:val="E9F284"/>
+          <w:kern w:val="0"/>
+          <w:sz w:val="23"/>
+          <w:szCs w:val="23"/>
+          <w14:ligatures w14:val="none"/>
+        </w:rPr>
+        <w:t>'</w:t>
+      </w:r>
+      <w:r>
+        <w:rPr>
+          <w:rFonts w:ascii="Consolas" w:eastAsia="Times New Roman" w:hAnsi="Consolas" w:cs="Times New Roman"/>
+          <w:color w:val="F8F8F2"/>
+          <w:kern w:val="0"/>
+          <w:sz w:val="23"/>
+          <w:szCs w:val="23"/>
+          <w14:ligatures w14:val="none"/>
+        </w:rPr>
+        <w:t xml:space="preserve">, </w:t>
+      </w:r>
+      <w:r>
+        <w:rPr>
+          <w:rFonts w:ascii="Consolas" w:eastAsia="Times New Roman" w:hAnsi="Consolas" w:cs="Times New Roman"/>
+          <w:color w:val="E9F284"/>
+          <w:kern w:val="0"/>
+          <w:sz w:val="23"/>
+          <w:szCs w:val="23"/>
+          <w14:ligatures w14:val="none"/>
+        </w:rPr>
+        <w:t>'</w:t>
+      </w:r>
+      <w:r>
+        <w:rPr>
+          <w:rFonts w:ascii="Consolas" w:eastAsia="Times New Roman" w:hAnsi="Consolas" w:cs="Times New Roman"/>
+          <w:color w:val="F1FA8C"/>
+          <w:kern w:val="0"/>
+          <w:sz w:val="23"/>
+          <w:szCs w:val="23"/>
+          <w14:ligatures w14:val="none"/>
+        </w:rPr>
+        <w:t>cherry</w:t>
+      </w:r>
+      <w:r>
+        <w:rPr>
+          <w:rFonts w:ascii="Consolas" w:eastAsia="Times New Roman" w:hAnsi="Consolas" w:cs="Times New Roman"/>
+          <w:color w:val="E9F284"/>
+          <w:kern w:val="0"/>
+          <w:sz w:val="23"/>
+          <w:szCs w:val="23"/>
+          <w14:ligatures w14:val="none"/>
+        </w:rPr>
+        <w:t>'</w:t>
+      </w:r>
+      <w:r>
+        <w:rPr>
+          <w:rFonts w:ascii="Consolas" w:eastAsia="Times New Roman" w:hAnsi="Consolas" w:cs="Times New Roman"/>
+          <w:color w:val="F8F8F2"/>
+          <w:kern w:val="0"/>
+          <w:sz w:val="23"/>
+          <w:szCs w:val="23"/>
+          <w14:ligatures w14:val="none"/>
+        </w:rPr>
+        <w:t>]</w:t>
+      </w:r>
+    </w:p>
+    <w:p>
+      <w:pPr>
+        <w:shd w:val="clear" w:color="auto" w:fill="282A36"/>
+        <w:spacing w:after="0" w:line="300" w:lineRule="atLeast"/>
+        <w:rPr>
+          <w:rFonts w:ascii="Consolas" w:eastAsia="Times New Roman" w:hAnsi="Consolas" w:cs="Times New Roman"/>
+          <w:color w:val="F8F8F2"/>
+          <w:kern w:val="0"/>
+          <w:sz w:val="23"/>
+          <w:szCs w:val="23"/>
+          <w14:ligatures w14:val="none"/>
+        </w:rPr>
+      </w:pPr>
+      <w:r>
+        <w:rPr>
+          <w:rFonts w:ascii="Consolas" w:eastAsia="Times New Roman" w:hAnsi="Consolas" w:cs="Times New Roman"/>
+          <w:color w:val="F8F8F2"/>
+          <w:kern w:val="0"/>
+          <w:sz w:val="23"/>
+          <w:szCs w:val="23"/>
+          <w14:ligatures w14:val="none"/>
+        </w:rPr>
+        <w:t xml:space="preserve">x </w:t>
+      </w:r>
+      <w:r>
+        <w:rPr>
+          <w:rFonts w:ascii="Consolas" w:eastAsia="Times New Roman" w:hAnsi="Consolas" w:cs="Times New Roman"/>
+          <w:color w:val="FF79C6"/>
+          <w:kern w:val="0"/>
+          <w:sz w:val="23"/>
+          <w:szCs w:val="23"/>
+          <w14:ligatures w14:val="none"/>
+        </w:rPr>
+        <w:t>=</w:t>
+      </w:r>
+      <w:r>
+        <w:rPr>
+          <w:rFonts w:ascii="Consolas" w:eastAsia="Times New Roman" w:hAnsi="Consolas" w:cs="Times New Roman"/>
+          <w:color w:val="F8F8F2"/>
+          <w:kern w:val="0"/>
+          <w:sz w:val="23"/>
+          <w:szCs w:val="23"/>
+          <w14:ligatures w14:val="none"/>
+        </w:rPr>
+        <w:t xml:space="preserve"> fruits.</w:t>
+      </w:r>
+      <w:r>
+        <w:rPr>
+          <w:rFonts w:ascii="Consolas" w:eastAsia="Times New Roman" w:hAnsi="Consolas" w:cs="Times New Roman"/>
+          <w:color w:val="50FA7B"/>
+          <w:kern w:val="0"/>
+          <w:sz w:val="23"/>
+          <w:szCs w:val="23"/>
+          <w14:ligatures w14:val="none"/>
+        </w:rPr>
+        <w:t>index</w:t>
+      </w:r>
+      <w:r>
+        <w:rPr>
+          <w:rFonts w:ascii="Consolas" w:eastAsia="Times New Roman" w:hAnsi="Consolas" w:cs="Times New Roman"/>
+          <w:color w:val="F8F8F2"/>
+          <w:kern w:val="0"/>
+          <w:sz w:val="23"/>
+          <w:szCs w:val="23"/>
+          <w14:ligatures w14:val="none"/>
+        </w:rPr>
+        <w:t>(</w:t>
+      </w:r>
+      <w:r>
+        <w:rPr>
+          <w:rFonts w:ascii="Consolas" w:eastAsia="Times New Roman" w:hAnsi="Consolas" w:cs="Times New Roman"/>
+          <w:color w:val="E9F284"/>
+          <w:kern w:val="0"/>
+          <w:sz w:val="23"/>
+          <w:szCs w:val="23"/>
+          <w14:ligatures w14:val="none"/>
+        </w:rPr>
+        <w:t>"</w:t>
+      </w:r>
+      <w:r>
+        <w:rPr>
+          <w:rFonts w:ascii="Consolas" w:eastAsia="Times New Roman" w:hAnsi="Consolas" w:cs="Times New Roman"/>
+          <w:color w:val="F1FA8C"/>
+          <w:kern w:val="0"/>
+          <w:sz w:val="23"/>
+          <w:szCs w:val="23"/>
+          <w14:ligatures w14:val="none"/>
+        </w:rPr>
+        <w:t>cherry</w:t>
+      </w:r>
+      <w:r>
+        <w:rPr>
+          <w:rFonts w:ascii="Consolas" w:eastAsia="Times New Roman" w:hAnsi="Consolas" w:cs="Times New Roman"/>
+          <w:color w:val="E9F284"/>
+          <w:kern w:val="0"/>
+          <w:sz w:val="23"/>
+          <w:szCs w:val="23"/>
+          <w14:ligatures w14:val="none"/>
+        </w:rPr>
+        <w:t>"</w:t>
+      </w:r>
+      <w:r>
+        <w:rPr>
+          <w:rFonts w:ascii="Consolas" w:eastAsia="Times New Roman" w:hAnsi="Consolas" w:cs="Times New Roman"/>
+          <w:color w:val="F8F8F2"/>
+          <w:kern w:val="0"/>
+          <w:sz w:val="23"/>
+          <w:szCs w:val="23"/>
+          <w14:ligatures w14:val="none"/>
+        </w:rPr>
+        <w:t>)</w:t>
+      </w:r>
+    </w:p>
+    <w:p>
+      <w:pPr>
+        <w:rPr>
+          <w:rFonts w:ascii="Bookman Old Style" w:hAnsi="Bookman Old Style"/>
+          <w:sz w:val="28"/>
+          <w:szCs w:val="28"/>
+        </w:rPr>
+      </w:pPr>
+    </w:p>
+    <w:p>
+      <w:pPr>
+        <w:rPr>
+          <w:rFonts w:ascii="Bookman Old Style" w:hAnsi="Bookman Old Style"/>
+          <w:sz w:val="28"/>
+          <w:szCs w:val="28"/>
+        </w:rPr>
+      </w:pPr>
+      <w:r>
+        <w:rPr>
+          <w:rFonts w:ascii="Bookman Old Style" w:hAnsi="Bookman Old Style"/>
+          <w:sz w:val="28"/>
+          <w:szCs w:val="28"/>
+        </w:rPr>
+        <w:t># Merge two array. The array name will be the first one:</w:t>
+      </w:r>
+    </w:p>
+    <w:p>
+      <w:pPr>
+        <w:shd w:val="clear" w:color="auto" w:fill="282A36"/>
+        <w:spacing w:after="0" w:line="300" w:lineRule="atLeast"/>
+        <w:rPr>
+          <w:rFonts w:ascii="Consolas" w:eastAsia="Times New Roman" w:hAnsi="Consolas" w:cs="Times New Roman"/>
+          <w:color w:val="F8F8F2"/>
+          <w:kern w:val="0"/>
+          <w:sz w:val="23"/>
+          <w:szCs w:val="23"/>
+          <w14:ligatures w14:val="none"/>
+        </w:rPr>
+      </w:pPr>
+      <w:r>
+        <w:rPr>
+          <w:rFonts w:ascii="Consolas" w:eastAsia="Times New Roman" w:hAnsi="Consolas" w:cs="Times New Roman"/>
+          <w:color w:val="F8F8F2"/>
+          <w:kern w:val="0"/>
+          <w:sz w:val="23"/>
+          <w:szCs w:val="23"/>
+          <w14:ligatures w14:val="none"/>
+        </w:rPr>
+        <w:t xml:space="preserve">fruits </w:t>
+      </w:r>
+      <w:r>
+        <w:rPr>
+          <w:rFonts w:ascii="Consolas" w:eastAsia="Times New Roman" w:hAnsi="Consolas" w:cs="Times New Roman"/>
+          <w:color w:val="FF79C6"/>
+          <w:kern w:val="0"/>
+          <w:sz w:val="23"/>
+          <w:szCs w:val="23"/>
+          <w14:ligatures w14:val="none"/>
+        </w:rPr>
+        <w:t>=</w:t>
+      </w:r>
+      <w:r>
+        <w:rPr>
+          <w:rFonts w:ascii="Consolas" w:eastAsia="Times New Roman" w:hAnsi="Consolas" w:cs="Times New Roman"/>
+          <w:color w:val="F8F8F2"/>
+          <w:kern w:val="0"/>
+          <w:sz w:val="23"/>
+          <w:szCs w:val="23"/>
+          <w14:ligatures w14:val="none"/>
+        </w:rPr>
+        <w:t xml:space="preserve"> [</w:t>
+      </w:r>
+      <w:r>
+        <w:rPr>
+          <w:rFonts w:ascii="Consolas" w:eastAsia="Times New Roman" w:hAnsi="Consolas" w:cs="Times New Roman"/>
+          <w:color w:val="E9F284"/>
+          <w:kern w:val="0"/>
+          <w:sz w:val="23"/>
+          <w:szCs w:val="23"/>
+          <w14:ligatures w14:val="none"/>
+        </w:rPr>
+        <w:t>'</w:t>
+      </w:r>
+      <w:r>
+        <w:rPr>
+          <w:rFonts w:ascii="Consolas" w:eastAsia="Times New Roman" w:hAnsi="Consolas" w:cs="Times New Roman"/>
+          <w:color w:val="F1FA8C"/>
+          <w:kern w:val="0"/>
+          <w:sz w:val="23"/>
+          <w:szCs w:val="23"/>
+          <w14:ligatures w14:val="none"/>
+        </w:rPr>
+        <w:t>apple</w:t>
+      </w:r>
+      <w:r>
+        <w:rPr>
+          <w:rFonts w:ascii="Consolas" w:eastAsia="Times New Roman" w:hAnsi="Consolas" w:cs="Times New Roman"/>
+          <w:color w:val="E9F284"/>
+          <w:kern w:val="0"/>
+          <w:sz w:val="23"/>
+          <w:szCs w:val="23"/>
+          <w14:ligatures w14:val="none"/>
+        </w:rPr>
+        <w:t>'</w:t>
+      </w:r>
+      <w:r>
+        <w:rPr>
+          <w:rFonts w:ascii="Consolas" w:eastAsia="Times New Roman" w:hAnsi="Consolas" w:cs="Times New Roman"/>
+          <w:color w:val="F8F8F2"/>
+          <w:kern w:val="0"/>
+          <w:sz w:val="23"/>
+          <w:szCs w:val="23"/>
+          <w14:ligatures w14:val="none"/>
+        </w:rPr>
+        <w:t xml:space="preserve">, </w:t>
+      </w:r>
+      <w:r>
+        <w:rPr>
+          <w:rFonts w:ascii="Consolas" w:eastAsia="Times New Roman" w:hAnsi="Consolas" w:cs="Times New Roman"/>
+          <w:color w:val="E9F284"/>
+          <w:kern w:val="0"/>
+          <w:sz w:val="23"/>
+          <w:szCs w:val="23"/>
+          <w14:ligatures w14:val="none"/>
+        </w:rPr>
+        <w:t>'</w:t>
+      </w:r>
+      <w:r>
+        <w:rPr>
+          <w:rFonts w:ascii="Consolas" w:eastAsia="Times New Roman" w:hAnsi="Consolas" w:cs="Times New Roman"/>
+          <w:color w:val="F1FA8C"/>
+          <w:kern w:val="0"/>
+          <w:sz w:val="23"/>
+          <w:szCs w:val="23"/>
+          <w14:ligatures w14:val="none"/>
+        </w:rPr>
+        <w:t>banana</w:t>
+      </w:r>
+      <w:r>
+        <w:rPr>
+          <w:rFonts w:ascii="Consolas" w:eastAsia="Times New Roman" w:hAnsi="Consolas" w:cs="Times New Roman"/>
+          <w:color w:val="E9F284"/>
+          <w:kern w:val="0"/>
+          <w:sz w:val="23"/>
+          <w:szCs w:val="23"/>
+          <w14:ligatures w14:val="none"/>
+        </w:rPr>
+        <w:t>'</w:t>
+      </w:r>
+      <w:r>
+        <w:rPr>
+          <w:rFonts w:ascii="Consolas" w:eastAsia="Times New Roman" w:hAnsi="Consolas" w:cs="Times New Roman"/>
+          <w:color w:val="F8F8F2"/>
+          <w:kern w:val="0"/>
+          <w:sz w:val="23"/>
+          <w:szCs w:val="23"/>
+          <w14:ligatures w14:val="none"/>
+        </w:rPr>
+        <w:t xml:space="preserve">, </w:t>
+      </w:r>
+      <w:r>
+        <w:rPr>
+          <w:rFonts w:ascii="Consolas" w:eastAsia="Times New Roman" w:hAnsi="Consolas" w:cs="Times New Roman"/>
+          <w:color w:val="E9F284"/>
+          <w:kern w:val="0"/>
+          <w:sz w:val="23"/>
+          <w:szCs w:val="23"/>
+          <w14:ligatures w14:val="none"/>
+        </w:rPr>
+        <w:t>'</w:t>
+      </w:r>
+      <w:r>
+        <w:rPr>
+          <w:rFonts w:ascii="Consolas" w:eastAsia="Times New Roman" w:hAnsi="Consolas" w:cs="Times New Roman"/>
+          <w:color w:val="F1FA8C"/>
+          <w:kern w:val="0"/>
+          <w:sz w:val="23"/>
+          <w:szCs w:val="23"/>
+          <w14:ligatures w14:val="none"/>
+        </w:rPr>
+        <w:t>cherry</w:t>
+      </w:r>
+      <w:r>
+        <w:rPr>
+          <w:rFonts w:ascii="Consolas" w:eastAsia="Times New Roman" w:hAnsi="Consolas" w:cs="Times New Roman"/>
+          <w:color w:val="E9F284"/>
+          <w:kern w:val="0"/>
+          <w:sz w:val="23"/>
+          <w:szCs w:val="23"/>
+          <w14:ligatures w14:val="none"/>
+        </w:rPr>
+        <w:t>'</w:t>
+      </w:r>
+      <w:r>
+        <w:rPr>
+          <w:rFonts w:ascii="Consolas" w:eastAsia="Times New Roman" w:hAnsi="Consolas" w:cs="Times New Roman"/>
+          <w:color w:val="F8F8F2"/>
+          <w:kern w:val="0"/>
+          <w:sz w:val="23"/>
+          <w:szCs w:val="23"/>
+          <w14:ligatures w14:val="none"/>
+        </w:rPr>
+        <w:t>]</w:t>
+      </w:r>
+    </w:p>
+    <w:p>
+      <w:pPr>
+        <w:shd w:val="clear" w:color="auto" w:fill="282A36"/>
+        <w:spacing w:after="0" w:line="300" w:lineRule="atLeast"/>
+        <w:rPr>
+          <w:rFonts w:ascii="Consolas" w:eastAsia="Times New Roman" w:hAnsi="Consolas" w:cs="Times New Roman"/>
+          <w:color w:val="F8F8F2"/>
+          <w:kern w:val="0"/>
+          <w:sz w:val="23"/>
+          <w:szCs w:val="23"/>
+          <w14:ligatures w14:val="none"/>
+        </w:rPr>
+      </w:pPr>
+      <w:r>
+        <w:rPr>
+          <w:rFonts w:ascii="Consolas" w:eastAsia="Times New Roman" w:hAnsi="Consolas" w:cs="Times New Roman"/>
+          <w:color w:val="F8F8F2"/>
+          <w:kern w:val="0"/>
+          <w:sz w:val="23"/>
+          <w:szCs w:val="23"/>
+          <w14:ligatures w14:val="none"/>
+        </w:rPr>
+        <w:t xml:space="preserve">cars </w:t>
+      </w:r>
+      <w:r>
+        <w:rPr>
+          <w:rFonts w:ascii="Consolas" w:eastAsia="Times New Roman" w:hAnsi="Consolas" w:cs="Times New Roman"/>
+          <w:color w:val="FF79C6"/>
+          <w:kern w:val="0"/>
+          <w:sz w:val="23"/>
+          <w:szCs w:val="23"/>
+          <w14:ligatures w14:val="none"/>
+        </w:rPr>
+        <w:t>=</w:t>
+      </w:r>
+      <w:r>
+        <w:rPr>
+          <w:rFonts w:ascii="Consolas" w:eastAsia="Times New Roman" w:hAnsi="Consolas" w:cs="Times New Roman"/>
+          <w:color w:val="F8F8F2"/>
+          <w:kern w:val="0"/>
+          <w:sz w:val="23"/>
+          <w:szCs w:val="23"/>
+          <w14:ligatures w14:val="none"/>
+        </w:rPr>
+        <w:t xml:space="preserve"> [</w:t>
+      </w:r>
+      <w:r>
+        <w:rPr>
+          <w:rFonts w:ascii="Consolas" w:eastAsia="Times New Roman" w:hAnsi="Consolas" w:cs="Times New Roman"/>
+          <w:color w:val="E9F284"/>
+          <w:kern w:val="0"/>
+          <w:sz w:val="23"/>
+          <w:szCs w:val="23"/>
+          <w14:ligatures w14:val="none"/>
+        </w:rPr>
+        <w:t>'</w:t>
+      </w:r>
+      <w:r>
+        <w:rPr>
+          <w:rFonts w:ascii="Consolas" w:eastAsia="Times New Roman" w:hAnsi="Consolas" w:cs="Times New Roman"/>
+          <w:color w:val="F1FA8C"/>
+          <w:kern w:val="0"/>
+          <w:sz w:val="23"/>
+          <w:szCs w:val="23"/>
+          <w14:ligatures w14:val="none"/>
+        </w:rPr>
+        <w:t>Ford</w:t>
+      </w:r>
+      <w:r>
+        <w:rPr>
+          <w:rFonts w:ascii="Consolas" w:eastAsia="Times New Roman" w:hAnsi="Consolas" w:cs="Times New Roman"/>
+          <w:color w:val="E9F284"/>
+          <w:kern w:val="0"/>
+          <w:sz w:val="23"/>
+          <w:szCs w:val="23"/>
+          <w14:ligatures w14:val="none"/>
+        </w:rPr>
+        <w:t>'</w:t>
+      </w:r>
+      <w:r>
+        <w:rPr>
+          <w:rFonts w:ascii="Consolas" w:eastAsia="Times New Roman" w:hAnsi="Consolas" w:cs="Times New Roman"/>
+          <w:color w:val="F8F8F2"/>
+          <w:kern w:val="0"/>
+          <w:sz w:val="23"/>
+          <w:szCs w:val="23"/>
+          <w14:ligatures w14:val="none"/>
+        </w:rPr>
+        <w:t xml:space="preserve">, </w:t>
+      </w:r>
+      <w:r>
+        <w:rPr>
+          <w:rFonts w:ascii="Consolas" w:eastAsia="Times New Roman" w:hAnsi="Consolas" w:cs="Times New Roman"/>
+          <w:color w:val="E9F284"/>
+          <w:kern w:val="0"/>
+          <w:sz w:val="23"/>
+          <w:szCs w:val="23"/>
+          <w14:ligatures w14:val="none"/>
+        </w:rPr>
+        <w:t>'</w:t>
+      </w:r>
+      <w:r>
+        <w:rPr>
+          <w:rFonts w:ascii="Consolas" w:eastAsia="Times New Roman" w:hAnsi="Consolas" w:cs="Times New Roman"/>
+          <w:color w:val="F1FA8C"/>
+          <w:kern w:val="0"/>
+          <w:sz w:val="23"/>
+          <w:szCs w:val="23"/>
+          <w14:ligatures w14:val="none"/>
+        </w:rPr>
+        <w:t>BMW</w:t>
+      </w:r>
+      <w:r>
+        <w:rPr>
+          <w:rFonts w:ascii="Consolas" w:eastAsia="Times New Roman" w:hAnsi="Consolas" w:cs="Times New Roman"/>
+          <w:color w:val="E9F284"/>
+          <w:kern w:val="0"/>
+          <w:sz w:val="23"/>
+          <w:szCs w:val="23"/>
+          <w14:ligatures w14:val="none"/>
+        </w:rPr>
+        <w:t>'</w:t>
+      </w:r>
+      <w:r>
+        <w:rPr>
+          <w:rFonts w:ascii="Consolas" w:eastAsia="Times New Roman" w:hAnsi="Consolas" w:cs="Times New Roman"/>
+          <w:color w:val="F8F8F2"/>
+          <w:kern w:val="0"/>
+          <w:sz w:val="23"/>
+          <w:szCs w:val="23"/>
+          <w14:ligatures w14:val="none"/>
+        </w:rPr>
+        <w:t xml:space="preserve">, </w:t>
+      </w:r>
+      <w:r>
+        <w:rPr>
+          <w:rFonts w:ascii="Consolas" w:eastAsia="Times New Roman" w:hAnsi="Consolas" w:cs="Times New Roman"/>
+          <w:color w:val="E9F284"/>
+          <w:kern w:val="0"/>
+          <w:sz w:val="23"/>
+          <w:szCs w:val="23"/>
+          <w14:ligatures w14:val="none"/>
+        </w:rPr>
+        <w:t>'</w:t>
+      </w:r>
+      <w:r>
+        <w:rPr>
+          <w:rFonts w:ascii="Consolas" w:eastAsia="Times New Roman" w:hAnsi="Consolas" w:cs="Times New Roman"/>
+          <w:color w:val="F1FA8C"/>
+          <w:kern w:val="0"/>
+          <w:sz w:val="23"/>
+          <w:szCs w:val="23"/>
+          <w14:ligatures w14:val="none"/>
+        </w:rPr>
+        <w:t>Volvo</w:t>
+      </w:r>
+      <w:r>
+        <w:rPr>
+          <w:rFonts w:ascii="Consolas" w:eastAsia="Times New Roman" w:hAnsi="Consolas" w:cs="Times New Roman"/>
+          <w:color w:val="E9F284"/>
+          <w:kern w:val="0"/>
+          <w:sz w:val="23"/>
+          <w:szCs w:val="23"/>
+          <w14:ligatures w14:val="none"/>
+        </w:rPr>
+        <w:t>'</w:t>
+      </w:r>
+      <w:r>
+        <w:rPr>
+          <w:rFonts w:ascii="Consolas" w:eastAsia="Times New Roman" w:hAnsi="Consolas" w:cs="Times New Roman"/>
+          <w:color w:val="F8F8F2"/>
+          <w:kern w:val="0"/>
+          <w:sz w:val="23"/>
+          <w:szCs w:val="23"/>
+          <w14:ligatures w14:val="none"/>
+        </w:rPr>
+        <w:t>]</w:t>
+      </w:r>
+    </w:p>
+    <w:p>
+      <w:pPr>
+        <w:shd w:val="clear" w:color="auto" w:fill="282A36"/>
+        <w:spacing w:after="0" w:line="300" w:lineRule="atLeast"/>
+        <w:rPr>
+          <w:rFonts w:ascii="Consolas" w:eastAsia="Times New Roman" w:hAnsi="Consolas" w:cs="Times New Roman"/>
+          <w:color w:val="F8F8F2"/>
+          <w:kern w:val="0"/>
+          <w:sz w:val="23"/>
+          <w:szCs w:val="23"/>
+          <w14:ligatures w14:val="none"/>
+        </w:rPr>
+      </w:pPr>
+      <w:r>
+        <w:rPr>
+          <w:rFonts w:ascii="Consolas" w:eastAsia="Times New Roman" w:hAnsi="Consolas" w:cs="Times New Roman"/>
+          <w:color w:val="F8F8F2"/>
+          <w:kern w:val="0"/>
+          <w:sz w:val="23"/>
+          <w:szCs w:val="23"/>
+          <w14:ligatures w14:val="none"/>
+        </w:rPr>
+        <w:t>fruits.</w:t>
+      </w:r>
+      <w:r>
+        <w:rPr>
+          <w:rFonts w:ascii="Consolas" w:eastAsia="Times New Roman" w:hAnsi="Consolas" w:cs="Times New Roman"/>
+          <w:color w:val="50FA7B"/>
+          <w:kern w:val="0"/>
+          <w:sz w:val="23"/>
+          <w:szCs w:val="23"/>
+          <w14:ligatures w14:val="none"/>
+        </w:rPr>
+        <w:t>extend</w:t>
+      </w:r>
+      <w:r>
+        <w:rPr>
+          <w:rFonts w:ascii="Consolas" w:eastAsia="Times New Roman" w:hAnsi="Consolas" w:cs="Times New Roman"/>
+          <w:color w:val="F8F8F2"/>
+          <w:kern w:val="0"/>
+          <w:sz w:val="23"/>
+          <w:szCs w:val="23"/>
+          <w14:ligatures w14:val="none"/>
+        </w:rPr>
+        <w:t>(cars)</w:t>
+      </w:r>
+    </w:p>
+    <w:p>
+      <w:pPr>
+        <w:rPr>
+          <w:rFonts w:ascii="Bookman Old Style" w:hAnsi="Bookman Old Style"/>
+          <w:sz w:val="28"/>
+          <w:szCs w:val="28"/>
+        </w:rPr>
+      </w:pPr>
+    </w:p>
+    <w:p>
+      <w:pPr>
+        <w:rPr>
+          <w:rFonts w:ascii="Bookman Old Style" w:hAnsi="Bookman Old Style"/>
+          <w:sz w:val="28"/>
+          <w:szCs w:val="28"/>
+        </w:rPr>
+      </w:pPr>
+      <w:r>
+        <w:rPr>
+          <w:rFonts w:ascii="Bookman Old Style" w:hAnsi="Bookman Old Style"/>
+          <w:sz w:val="28"/>
+          <w:szCs w:val="28"/>
+        </w:rPr>
+        <w:t># Clear the array. Empty an array:</w:t>
+      </w:r>
+    </w:p>
+    <w:p>
+      <w:pPr>
+        <w:shd w:val="clear" w:color="auto" w:fill="282A36"/>
+        <w:spacing w:after="0" w:line="300" w:lineRule="atLeast"/>
+        <w:rPr>
+          <w:rFonts w:ascii="Consolas" w:eastAsia="Times New Roman" w:hAnsi="Consolas" w:cs="Times New Roman"/>
+          <w:color w:val="F8F8F2"/>
+          <w:kern w:val="0"/>
+          <w:sz w:val="23"/>
+          <w:szCs w:val="23"/>
+          <w14:ligatures w14:val="none"/>
+        </w:rPr>
+      </w:pPr>
+      <w:r>
+        <w:rPr>
+          <w:rFonts w:ascii="Consolas" w:eastAsia="Times New Roman" w:hAnsi="Consolas" w:cs="Times New Roman"/>
+          <w:color w:val="F8F8F2"/>
+          <w:kern w:val="0"/>
+          <w:sz w:val="23"/>
+          <w:szCs w:val="23"/>
+          <w14:ligatures w14:val="none"/>
+        </w:rPr>
+        <w:t xml:space="preserve">fruits </w:t>
+      </w:r>
+      <w:r>
+        <w:rPr>
+          <w:rFonts w:ascii="Consolas" w:eastAsia="Times New Roman" w:hAnsi="Consolas" w:cs="Times New Roman"/>
+          <w:color w:val="FF79C6"/>
+          <w:kern w:val="0"/>
+          <w:sz w:val="23"/>
+          <w:szCs w:val="23"/>
+          <w14:ligatures w14:val="none"/>
+        </w:rPr>
+        <w:t>=</w:t>
+      </w:r>
+      <w:r>
+        <w:rPr>
+          <w:rFonts w:ascii="Consolas" w:eastAsia="Times New Roman" w:hAnsi="Consolas" w:cs="Times New Roman"/>
+          <w:color w:val="F8F8F2"/>
+          <w:kern w:val="0"/>
+          <w:sz w:val="23"/>
+          <w:szCs w:val="23"/>
+          <w14:ligatures w14:val="none"/>
+        </w:rPr>
+        <w:t xml:space="preserve"> [</w:t>
+      </w:r>
+      <w:r>
+        <w:rPr>
+          <w:rFonts w:ascii="Consolas" w:eastAsia="Times New Roman" w:hAnsi="Consolas" w:cs="Times New Roman"/>
+          <w:color w:val="E9F284"/>
+          <w:kern w:val="0"/>
+          <w:sz w:val="23"/>
+          <w:szCs w:val="23"/>
+          <w14:ligatures w14:val="none"/>
+        </w:rPr>
+        <w:t>'</w:t>
+      </w:r>
+      <w:r>
+        <w:rPr>
+          <w:rFonts w:ascii="Consolas" w:eastAsia="Times New Roman" w:hAnsi="Consolas" w:cs="Times New Roman"/>
+          <w:color w:val="F1FA8C"/>
+          <w:kern w:val="0"/>
+          <w:sz w:val="23"/>
+          <w:szCs w:val="23"/>
+          <w14:ligatures w14:val="none"/>
+        </w:rPr>
+        <w:t>apple</w:t>
+      </w:r>
+      <w:r>
+        <w:rPr>
+          <w:rFonts w:ascii="Consolas" w:eastAsia="Times New Roman" w:hAnsi="Consolas" w:cs="Times New Roman"/>
+          <w:color w:val="E9F284"/>
+          <w:kern w:val="0"/>
+          <w:sz w:val="23"/>
+          <w:szCs w:val="23"/>
+          <w14:ligatures w14:val="none"/>
+        </w:rPr>
+        <w:t>'</w:t>
+      </w:r>
+      <w:r>
+        <w:rPr>
+          <w:rFonts w:ascii="Consolas" w:eastAsia="Times New Roman" w:hAnsi="Consolas" w:cs="Times New Roman"/>
+          <w:color w:val="F8F8F2"/>
+          <w:kern w:val="0"/>
+          <w:sz w:val="23"/>
+          <w:szCs w:val="23"/>
+          <w14:ligatures w14:val="none"/>
+        </w:rPr>
+        <w:t xml:space="preserve">, </w:t>
+      </w:r>
+      <w:r>
+        <w:rPr>
+          <w:rFonts w:ascii="Consolas" w:eastAsia="Times New Roman" w:hAnsi="Consolas" w:cs="Times New Roman"/>
+          <w:color w:val="E9F284"/>
+          <w:kern w:val="0"/>
+          <w:sz w:val="23"/>
+          <w:szCs w:val="23"/>
+          <w14:ligatures w14:val="none"/>
+        </w:rPr>
+        <w:t>'</w:t>
+      </w:r>
+      <w:r>
+        <w:rPr>
+          <w:rFonts w:ascii="Consolas" w:eastAsia="Times New Roman" w:hAnsi="Consolas" w:cs="Times New Roman"/>
+          <w:color w:val="F1FA8C"/>
+          <w:kern w:val="0"/>
+          <w:sz w:val="23"/>
+          <w:szCs w:val="23"/>
+          <w14:ligatures w14:val="none"/>
+        </w:rPr>
+        <w:t>banana</w:t>
+      </w:r>
+      <w:r>
+        <w:rPr>
+          <w:rFonts w:ascii="Consolas" w:eastAsia="Times New Roman" w:hAnsi="Consolas" w:cs="Times New Roman"/>
+          <w:color w:val="E9F284"/>
+          <w:kern w:val="0"/>
+          <w:sz w:val="23"/>
+          <w:szCs w:val="23"/>
+          <w14:ligatures w14:val="none"/>
+        </w:rPr>
+        <w:t>'</w:t>
+      </w:r>
+      <w:r>
+        <w:rPr>
+          <w:rFonts w:ascii="Consolas" w:eastAsia="Times New Roman" w:hAnsi="Consolas" w:cs="Times New Roman"/>
+          <w:color w:val="F8F8F2"/>
+          <w:kern w:val="0"/>
+          <w:sz w:val="23"/>
+          <w:szCs w:val="23"/>
+          <w14:ligatures w14:val="none"/>
+        </w:rPr>
+        <w:t xml:space="preserve">, </w:t>
+      </w:r>
+      <w:r>
+        <w:rPr>
+          <w:rFonts w:ascii="Consolas" w:eastAsia="Times New Roman" w:hAnsi="Consolas" w:cs="Times New Roman"/>
+          <w:color w:val="E9F284"/>
+          <w:kern w:val="0"/>
+          <w:sz w:val="23"/>
+          <w:szCs w:val="23"/>
+          <w14:ligatures w14:val="none"/>
+        </w:rPr>
+        <w:t>'</w:t>
+      </w:r>
+      <w:r>
+        <w:rPr>
+          <w:rFonts w:ascii="Consolas" w:eastAsia="Times New Roman" w:hAnsi="Consolas" w:cs="Times New Roman"/>
+          <w:color w:val="F1FA8C"/>
+          <w:kern w:val="0"/>
+          <w:sz w:val="23"/>
+          <w:szCs w:val="23"/>
+          <w14:ligatures w14:val="none"/>
+        </w:rPr>
+        <w:t>cherry</w:t>
+      </w:r>
+      <w:r>
+        <w:rPr>
+          <w:rFonts w:ascii="Consolas" w:eastAsia="Times New Roman" w:hAnsi="Consolas" w:cs="Times New Roman"/>
+          <w:color w:val="E9F284"/>
+          <w:kern w:val="0"/>
+          <w:sz w:val="23"/>
+          <w:szCs w:val="23"/>
+          <w14:ligatures w14:val="none"/>
+        </w:rPr>
+        <w:t>'</w:t>
+      </w:r>
+      <w:r>
+        <w:rPr>
+          <w:rFonts w:ascii="Consolas" w:eastAsia="Times New Roman" w:hAnsi="Consolas" w:cs="Times New Roman"/>
+          <w:color w:val="F8F8F2"/>
+          <w:kern w:val="0"/>
+          <w:sz w:val="23"/>
+          <w:szCs w:val="23"/>
+          <w14:ligatures w14:val="none"/>
+        </w:rPr>
+        <w:t xml:space="preserve">, </w:t>
+      </w:r>
+      <w:r>
+        <w:rPr>
+          <w:rFonts w:ascii="Consolas" w:eastAsia="Times New Roman" w:hAnsi="Consolas" w:cs="Times New Roman"/>
+          <w:color w:val="E9F284"/>
+          <w:kern w:val="0"/>
+          <w:sz w:val="23"/>
+          <w:szCs w:val="23"/>
+          <w14:ligatures w14:val="none"/>
+        </w:rPr>
+        <w:t>'</w:t>
+      </w:r>
+      <w:r>
+        <w:rPr>
+          <w:rFonts w:ascii="Consolas" w:eastAsia="Times New Roman" w:hAnsi="Consolas" w:cs="Times New Roman"/>
+          <w:color w:val="F1FA8C"/>
+          <w:kern w:val="0"/>
+          <w:sz w:val="23"/>
+          <w:szCs w:val="23"/>
+          <w14:ligatures w14:val="none"/>
+        </w:rPr>
+        <w:t>orange</w:t>
+      </w:r>
+      <w:r>
+        <w:rPr>
+          <w:rFonts w:ascii="Consolas" w:eastAsia="Times New Roman" w:hAnsi="Consolas" w:cs="Times New Roman"/>
+          <w:color w:val="E9F284"/>
+          <w:kern w:val="0"/>
+          <w:sz w:val="23"/>
+          <w:szCs w:val="23"/>
+          <w14:ligatures w14:val="none"/>
+        </w:rPr>
+        <w:t>'</w:t>
+      </w:r>
+      <w:r>
+        <w:rPr>
+          <w:rFonts w:ascii="Consolas" w:eastAsia="Times New Roman" w:hAnsi="Consolas" w:cs="Times New Roman"/>
+          <w:color w:val="F8F8F2"/>
+          <w:kern w:val="0"/>
+          <w:sz w:val="23"/>
+          <w:szCs w:val="23"/>
+          <w14:ligatures w14:val="none"/>
+        </w:rPr>
+        <w:t>]</w:t>
+      </w:r>
+    </w:p>
+    <w:p>
+      <w:pPr>
+        <w:shd w:val="clear" w:color="auto" w:fill="282A36"/>
+        <w:spacing w:after="0" w:line="300" w:lineRule="atLeast"/>
+        <w:rPr>
+          <w:rFonts w:ascii="Consolas" w:eastAsia="Times New Roman" w:hAnsi="Consolas" w:cs="Times New Roman"/>
+          <w:color w:val="F8F8F2"/>
+          <w:kern w:val="0"/>
+          <w:sz w:val="23"/>
+          <w:szCs w:val="23"/>
+          <w14:ligatures w14:val="none"/>
+        </w:rPr>
+      </w:pPr>
+      <w:r>
+        <w:rPr>
+          <w:rFonts w:ascii="Consolas" w:eastAsia="Times New Roman" w:hAnsi="Consolas" w:cs="Times New Roman"/>
+          <w:color w:val="F8F8F2"/>
+          <w:kern w:val="0"/>
+          <w:sz w:val="23"/>
+          <w:szCs w:val="23"/>
+          <w14:ligatures w14:val="none"/>
+        </w:rPr>
+        <w:t>fruits.</w:t>
+      </w:r>
+      <w:r>
+        <w:rPr>
+          <w:rFonts w:ascii="Consolas" w:eastAsia="Times New Roman" w:hAnsi="Consolas" w:cs="Times New Roman"/>
+          <w:color w:val="50FA7B"/>
+          <w:kern w:val="0"/>
+          <w:sz w:val="23"/>
+          <w:szCs w:val="23"/>
+          <w14:ligatures w14:val="none"/>
+        </w:rPr>
+        <w:t>clear</w:t>
+      </w:r>
+      <w:r>
+        <w:rPr>
+          <w:rFonts w:ascii="Consolas" w:eastAsia="Times New Roman" w:hAnsi="Consolas" w:cs="Times New Roman"/>
+          <w:color w:val="F8F8F2"/>
+          <w:kern w:val="0"/>
+          <w:sz w:val="23"/>
+          <w:szCs w:val="23"/>
+          <w14:ligatures w14:val="none"/>
+        </w:rPr>
+        <w:t>()</w:t>
+      </w:r>
+    </w:p>
+    <w:p>
+      <w:pPr>
+        <w:rPr>
+          <w:rFonts w:ascii="Bookman Old Style" w:hAnsi="Bookman Old Style"/>
+          <w:sz w:val="28"/>
+          <w:szCs w:val="28"/>
+        </w:rPr>
+      </w:pPr>
     </w:p>
     <w:sectPr>
       <w:pgSz w:w="12240" w:h="15840"/>

</xml_diff>